<commit_message>
commit 18092022 My PC
</commit_message>
<xml_diff>
--- a/Memoria_TFM.docx
+++ b/Memoria_TFM.docx
@@ -675,7 +675,7 @@
           <w:numId w:val="0"/>
         </w:numPr>
       </w:pPr>
-      <w:bookmarkStart w:id="14" w:name="_Toc114308975"/>
+      <w:bookmarkStart w:id="14" w:name="_Toc114420847"/>
       <w:r>
         <w:lastRenderedPageBreak/>
         <w:t>RESUMEN</w:t>
@@ -933,15 +933,7 @@
         <w:t>notebook de Jupyter.</w:t>
       </w:r>
       <w:r>
-        <w:t xml:space="preserve"> La extensión del archivo </w:t>
-      </w:r>
-      <w:proofErr w:type="gramStart"/>
-      <w:r>
-        <w:t>es .ipynb</w:t>
-      </w:r>
-      <w:proofErr w:type="gramEnd"/>
-      <w:r>
-        <w:t xml:space="preserve">. </w:t>
+        <w:t xml:space="preserve"> La extensión del archivo es .ipynb. </w:t>
       </w:r>
     </w:p>
     <w:p>
@@ -1014,7 +1006,7 @@
           <w:numId w:val="0"/>
         </w:numPr>
       </w:pPr>
-      <w:bookmarkStart w:id="15" w:name="_Toc114308976"/>
+      <w:bookmarkStart w:id="15" w:name="_Toc114420848"/>
       <w:r>
         <w:t>ABSTRACT</w:t>
       </w:r>
@@ -1026,15 +1018,7 @@
         <w:pStyle w:val="Sinespaciado"/>
       </w:pPr>
       <w:r>
-        <w:t xml:space="preserve">This work aims to </w:t>
-      </w:r>
-      <w:proofErr w:type="gramStart"/>
-      <w:r>
-        <w:t>show</w:t>
-      </w:r>
-      <w:proofErr w:type="gramEnd"/>
-      <w:r>
-        <w:t xml:space="preserve"> a real use case of the methods and techniques applied in data engineering and business intelligence.</w:t>
+        <w:t>This work aims to show a real use case of the methods and techniques applied in data engineering and business intelligence.</w:t>
       </w:r>
     </w:p>
     <w:p>
@@ -1163,15 +1147,7 @@
         <w:t>s</w:t>
       </w:r>
       <w:r>
-        <w:t xml:space="preserve"> that allows you to create and share documents with live code, equations, visualizations, and explanatory text [19]. Python is one of the languages ​​most often used within a Jupyter notebook. The file extension </w:t>
-      </w:r>
-      <w:proofErr w:type="gramStart"/>
-      <w:r>
-        <w:t>is .ipynb</w:t>
-      </w:r>
-      <w:proofErr w:type="gramEnd"/>
-      <w:r>
-        <w:t>.</w:t>
+        <w:t xml:space="preserve"> that allows you to create and share documents with live code, equations, visualizations, and explanatory text [19]. Python is one of the languages ​​most often used within a Jupyter notebook. The file extension is .ipynb.</w:t>
       </w:r>
     </w:p>
     <w:p>
@@ -1191,15 +1167,7 @@
         <w:t xml:space="preserve">Visualization Tools: </w:t>
       </w:r>
       <w:r>
-        <w:t xml:space="preserve">These are applications that use visual representations and statistical calculations to interpret large volumes of data. They are useful in decision making and for the development of </w:t>
-      </w:r>
-      <w:proofErr w:type="gramStart"/>
-      <w:r>
-        <w:t>business intelligence</w:t>
-      </w:r>
-      <w:proofErr w:type="gramEnd"/>
-      <w:r>
-        <w:t>. Examples of these tools are Power BI, Google Charts and Tableau.</w:t>
+        <w:t>These are applications that use visual representations and statistical calculations to interpret large volumes of data. They are useful in decision making and for the development of business intelligence. Examples of these tools are Power BI, Google Charts and Tableau.</w:t>
       </w:r>
     </w:p>
     <w:p>
@@ -1512,7 +1480,7 @@
           <w:r>
             <w:fldChar w:fldCharType="separate"/>
           </w:r>
-          <w:hyperlink w:anchor="_Toc114308975" w:history="1">
+          <w:hyperlink w:anchor="_Toc114420847" w:history="1">
             <w:r>
               <w:rPr>
                 <w:rStyle w:val="Hipervnculo"/>
@@ -1539,7 +1507,7 @@
                 <w:noProof/>
                 <w:webHidden/>
               </w:rPr>
-              <w:instrText xml:space="preserve"> PAGEREF _Toc114308975 \h </w:instrText>
+              <w:instrText xml:space="preserve"> PAGEREF _Toc114420847 \h </w:instrText>
             </w:r>
             <w:r>
               <w:rPr>
@@ -1582,7 +1550,7 @@
               <w:lang w:eastAsia="es-ES"/>
             </w:rPr>
           </w:pPr>
-          <w:hyperlink w:anchor="_Toc114308976" w:history="1">
+          <w:hyperlink w:anchor="_Toc114420848" w:history="1">
             <w:r>
               <w:rPr>
                 <w:rStyle w:val="Hipervnculo"/>
@@ -1609,7 +1577,7 @@
                 <w:noProof/>
                 <w:webHidden/>
               </w:rPr>
-              <w:instrText xml:space="preserve"> PAGEREF _Toc114308976 \h </w:instrText>
+              <w:instrText xml:space="preserve"> PAGEREF _Toc114420848 \h </w:instrText>
             </w:r>
             <w:r>
               <w:rPr>
@@ -1653,7 +1621,7 @@
               <w:lang w:eastAsia="es-ES"/>
             </w:rPr>
           </w:pPr>
-          <w:hyperlink w:anchor="_Toc114308977" w:history="1">
+          <w:hyperlink w:anchor="_Toc114420849" w:history="1">
             <w:r>
               <w:rPr>
                 <w:rStyle w:val="Hipervnculo"/>
@@ -1695,7 +1663,7 @@
                 <w:noProof/>
                 <w:webHidden/>
               </w:rPr>
-              <w:instrText xml:space="preserve"> PAGEREF _Toc114308977 \h </w:instrText>
+              <w:instrText xml:space="preserve"> PAGEREF _Toc114420849 \h </w:instrText>
             </w:r>
             <w:r>
               <w:rPr>
@@ -1739,7 +1707,7 @@
               <w:lang w:eastAsia="es-ES"/>
             </w:rPr>
           </w:pPr>
-          <w:hyperlink w:anchor="_Toc114308978" w:history="1">
+          <w:hyperlink w:anchor="_Toc114420850" w:history="1">
             <w:r>
               <w:rPr>
                 <w:rStyle w:val="Hipervnculo"/>
@@ -1781,7 +1749,7 @@
                 <w:noProof/>
                 <w:webHidden/>
               </w:rPr>
-              <w:instrText xml:space="preserve"> PAGEREF _Toc114308978 \h </w:instrText>
+              <w:instrText xml:space="preserve"> PAGEREF _Toc114420850 \h </w:instrText>
             </w:r>
             <w:r>
               <w:rPr>
@@ -1825,7 +1793,7 @@
               <w:lang w:eastAsia="es-ES"/>
             </w:rPr>
           </w:pPr>
-          <w:hyperlink w:anchor="_Toc114308979" w:history="1">
+          <w:hyperlink w:anchor="_Toc114420851" w:history="1">
             <w:r>
               <w:rPr>
                 <w:rStyle w:val="Hipervnculo"/>
@@ -1867,7 +1835,7 @@
                 <w:noProof/>
                 <w:webHidden/>
               </w:rPr>
-              <w:instrText xml:space="preserve"> PAGEREF _Toc114308979 \h </w:instrText>
+              <w:instrText xml:space="preserve"> PAGEREF _Toc114420851 \h </w:instrText>
             </w:r>
             <w:r>
               <w:rPr>
@@ -1911,7 +1879,7 @@
               <w:lang w:eastAsia="es-ES"/>
             </w:rPr>
           </w:pPr>
-          <w:hyperlink w:anchor="_Toc114308980" w:history="1">
+          <w:hyperlink w:anchor="_Toc114420852" w:history="1">
             <w:r>
               <w:rPr>
                 <w:rStyle w:val="Hipervnculo"/>
@@ -1953,7 +1921,7 @@
                 <w:noProof/>
                 <w:webHidden/>
               </w:rPr>
-              <w:instrText xml:space="preserve"> PAGEREF _Toc114308980 \h </w:instrText>
+              <w:instrText xml:space="preserve"> PAGEREF _Toc114420852 \h </w:instrText>
             </w:r>
             <w:r>
               <w:rPr>
@@ -1997,7 +1965,7 @@
               <w:lang w:eastAsia="es-ES"/>
             </w:rPr>
           </w:pPr>
-          <w:hyperlink w:anchor="_Toc114308981" w:history="1">
+          <w:hyperlink w:anchor="_Toc114420853" w:history="1">
             <w:r>
               <w:rPr>
                 <w:rStyle w:val="Hipervnculo"/>
@@ -2039,7 +2007,7 @@
                 <w:noProof/>
                 <w:webHidden/>
               </w:rPr>
-              <w:instrText xml:space="preserve"> PAGEREF _Toc114308981 \h </w:instrText>
+              <w:instrText xml:space="preserve"> PAGEREF _Toc114420853 \h </w:instrText>
             </w:r>
             <w:r>
               <w:rPr>
@@ -2083,7 +2051,7 @@
               <w:lang w:eastAsia="es-ES"/>
             </w:rPr>
           </w:pPr>
-          <w:hyperlink w:anchor="_Toc114308982" w:history="1">
+          <w:hyperlink w:anchor="_Toc114420854" w:history="1">
             <w:r>
               <w:rPr>
                 <w:rStyle w:val="Hipervnculo"/>
@@ -2125,7 +2093,7 @@
                 <w:noProof/>
                 <w:webHidden/>
               </w:rPr>
-              <w:instrText xml:space="preserve"> PAGEREF _Toc114308982 \h </w:instrText>
+              <w:instrText xml:space="preserve"> PAGEREF _Toc114420854 \h </w:instrText>
             </w:r>
             <w:r>
               <w:rPr>
@@ -2169,7 +2137,7 @@
               <w:lang w:eastAsia="es-ES"/>
             </w:rPr>
           </w:pPr>
-          <w:hyperlink w:anchor="_Toc114308983" w:history="1">
+          <w:hyperlink w:anchor="_Toc114420855" w:history="1">
             <w:r>
               <w:rPr>
                 <w:rStyle w:val="Hipervnculo"/>
@@ -2213,7 +2181,7 @@
                 <w:noProof/>
                 <w:webHidden/>
               </w:rPr>
-              <w:instrText xml:space="preserve"> PAGEREF _Toc114308983 \h </w:instrText>
+              <w:instrText xml:space="preserve"> PAGEREF _Toc114420855 \h </w:instrText>
             </w:r>
             <w:r>
               <w:rPr>
@@ -2257,7 +2225,7 @@
               <w:lang w:eastAsia="es-ES"/>
             </w:rPr>
           </w:pPr>
-          <w:hyperlink w:anchor="_Toc114308984" w:history="1">
+          <w:hyperlink w:anchor="_Toc114420856" w:history="1">
             <w:r>
               <w:rPr>
                 <w:rStyle w:val="Hipervnculo"/>
@@ -2301,7 +2269,7 @@
                 <w:noProof/>
                 <w:webHidden/>
               </w:rPr>
-              <w:instrText xml:space="preserve"> PAGEREF _Toc114308984 \h </w:instrText>
+              <w:instrText xml:space="preserve"> PAGEREF _Toc114420856 \h </w:instrText>
             </w:r>
             <w:r>
               <w:rPr>
@@ -2345,7 +2313,7 @@
               <w:lang w:eastAsia="es-ES"/>
             </w:rPr>
           </w:pPr>
-          <w:hyperlink w:anchor="_Toc114308985" w:history="1">
+          <w:hyperlink w:anchor="_Toc114420857" w:history="1">
             <w:r>
               <w:rPr>
                 <w:rStyle w:val="Hipervnculo"/>
@@ -2387,7 +2355,7 @@
                 <w:noProof/>
                 <w:webHidden/>
               </w:rPr>
-              <w:instrText xml:space="preserve"> PAGEREF _Toc114308985 \h </w:instrText>
+              <w:instrText xml:space="preserve"> PAGEREF _Toc114420857 \h </w:instrText>
             </w:r>
             <w:r>
               <w:rPr>
@@ -2431,7 +2399,7 @@
               <w:lang w:eastAsia="es-ES"/>
             </w:rPr>
           </w:pPr>
-          <w:hyperlink w:anchor="_Toc114308986" w:history="1">
+          <w:hyperlink w:anchor="_Toc114420858" w:history="1">
             <w:r>
               <w:rPr>
                 <w:rStyle w:val="Hipervnculo"/>
@@ -2473,7 +2441,7 @@
                 <w:noProof/>
                 <w:webHidden/>
               </w:rPr>
-              <w:instrText xml:space="preserve"> PAGEREF _Toc114308986 \h </w:instrText>
+              <w:instrText xml:space="preserve"> PAGEREF _Toc114420858 \h </w:instrText>
             </w:r>
             <w:r>
               <w:rPr>
@@ -2517,7 +2485,7 @@
               <w:lang w:eastAsia="es-ES"/>
             </w:rPr>
           </w:pPr>
-          <w:hyperlink w:anchor="_Toc114308987" w:history="1">
+          <w:hyperlink w:anchor="_Toc114420859" w:history="1">
             <w:r>
               <w:rPr>
                 <w:rStyle w:val="Hipervnculo"/>
@@ -2559,7 +2527,7 @@
                 <w:noProof/>
                 <w:webHidden/>
               </w:rPr>
-              <w:instrText xml:space="preserve"> PAGEREF _Toc114308987 \h </w:instrText>
+              <w:instrText xml:space="preserve"> PAGEREF _Toc114420859 \h </w:instrText>
             </w:r>
             <w:r>
               <w:rPr>
@@ -2603,7 +2571,7 @@
               <w:lang w:eastAsia="es-ES"/>
             </w:rPr>
           </w:pPr>
-          <w:hyperlink w:anchor="_Toc114308988" w:history="1">
+          <w:hyperlink w:anchor="_Toc114420860" w:history="1">
             <w:r>
               <w:rPr>
                 <w:rStyle w:val="Hipervnculo"/>
@@ -2645,7 +2613,7 @@
                 <w:noProof/>
                 <w:webHidden/>
               </w:rPr>
-              <w:instrText xml:space="preserve"> PAGEREF _Toc114308988 \h </w:instrText>
+              <w:instrText xml:space="preserve"> PAGEREF _Toc114420860 \h </w:instrText>
             </w:r>
             <w:r>
               <w:rPr>
@@ -2689,7 +2657,7 @@
               <w:lang w:eastAsia="es-ES"/>
             </w:rPr>
           </w:pPr>
-          <w:hyperlink w:anchor="_Toc114308989" w:history="1">
+          <w:hyperlink w:anchor="_Toc114420861" w:history="1">
             <w:r>
               <w:rPr>
                 <w:rStyle w:val="Hipervnculo"/>
@@ -2731,7 +2699,7 @@
                 <w:noProof/>
                 <w:webHidden/>
               </w:rPr>
-              <w:instrText xml:space="preserve"> PAGEREF _Toc114308989 \h </w:instrText>
+              <w:instrText xml:space="preserve"> PAGEREF _Toc114420861 \h </w:instrText>
             </w:r>
             <w:r>
               <w:rPr>
@@ -2775,7 +2743,7 @@
               <w:lang w:eastAsia="es-ES"/>
             </w:rPr>
           </w:pPr>
-          <w:hyperlink w:anchor="_Toc114308990" w:history="1">
+          <w:hyperlink w:anchor="_Toc114420862" w:history="1">
             <w:r>
               <w:rPr>
                 <w:rStyle w:val="Hipervnculo"/>
@@ -2817,7 +2785,7 @@
                 <w:noProof/>
                 <w:webHidden/>
               </w:rPr>
-              <w:instrText xml:space="preserve"> PAGEREF _Toc114308990 \h </w:instrText>
+              <w:instrText xml:space="preserve"> PAGEREF _Toc114420862 \h </w:instrText>
             </w:r>
             <w:r>
               <w:rPr>
@@ -2861,7 +2829,7 @@
               <w:lang w:eastAsia="es-ES"/>
             </w:rPr>
           </w:pPr>
-          <w:hyperlink w:anchor="_Toc114308991" w:history="1">
+          <w:hyperlink w:anchor="_Toc114420863" w:history="1">
             <w:r>
               <w:rPr>
                 <w:rStyle w:val="Hipervnculo"/>
@@ -2903,7 +2871,7 @@
                 <w:noProof/>
                 <w:webHidden/>
               </w:rPr>
-              <w:instrText xml:space="preserve"> PAGEREF _Toc114308991 \h </w:instrText>
+              <w:instrText xml:space="preserve"> PAGEREF _Toc114420863 \h </w:instrText>
             </w:r>
             <w:r>
               <w:rPr>
@@ -2923,7 +2891,93 @@
                 <w:noProof/>
                 <w:webHidden/>
               </w:rPr>
-              <w:t>26</w:t>
+              <w:t>25</w:t>
+            </w:r>
+            <w:r>
+              <w:rPr>
+                <w:noProof/>
+                <w:webHidden/>
+              </w:rPr>
+              <w:fldChar w:fldCharType="end"/>
+            </w:r>
+          </w:hyperlink>
+        </w:p>
+        <w:p>
+          <w:pPr>
+            <w:pStyle w:val="TDC2"/>
+            <w:tabs>
+              <w:tab w:val="left" w:pos="880"/>
+              <w:tab w:val="right" w:leader="dot" w:pos="8494"/>
+            </w:tabs>
+            <w:rPr>
+              <w:rFonts w:asciiTheme="minorHAnsi" w:eastAsiaTheme="minorEastAsia" w:hAnsiTheme="minorHAnsi" w:cstheme="minorBidi"/>
+              <w:noProof/>
+              <w:lang w:eastAsia="es-ES"/>
+            </w:rPr>
+          </w:pPr>
+          <w:hyperlink w:anchor="_Toc114420864" w:history="1">
+            <w:r>
+              <w:rPr>
+                <w:rStyle w:val="Hipervnculo"/>
+                <w:noProof/>
+              </w:rPr>
+              <w:t>2.3</w:t>
+            </w:r>
+            <w:r>
+              <w:rPr>
+                <w:rFonts w:asciiTheme="minorHAnsi" w:eastAsiaTheme="minorEastAsia" w:hAnsiTheme="minorHAnsi" w:cstheme="minorBidi"/>
+                <w:noProof/>
+                <w:lang w:eastAsia="es-ES"/>
+              </w:rPr>
+              <w:tab/>
+            </w:r>
+            <w:r>
+              <w:rPr>
+                <w:rStyle w:val="Hipervnculo"/>
+                <w:noProof/>
+              </w:rPr>
+              <w:t>Generación de Dashboards</w:t>
+            </w:r>
+            <w:r>
+              <w:rPr>
+                <w:noProof/>
+                <w:webHidden/>
+              </w:rPr>
+              <w:tab/>
+            </w:r>
+            <w:r>
+              <w:rPr>
+                <w:noProof/>
+                <w:webHidden/>
+              </w:rPr>
+              <w:fldChar w:fldCharType="begin"/>
+            </w:r>
+            <w:r>
+              <w:rPr>
+                <w:noProof/>
+                <w:webHidden/>
+              </w:rPr>
+              <w:instrText xml:space="preserve"> PAGEREF _Toc114420864 \h </w:instrText>
+            </w:r>
+            <w:r>
+              <w:rPr>
+                <w:noProof/>
+                <w:webHidden/>
+              </w:rPr>
+            </w:r>
+            <w:r>
+              <w:rPr>
+                <w:noProof/>
+                <w:webHidden/>
+              </w:rPr>
+              <w:fldChar w:fldCharType="separate"/>
+            </w:r>
+            <w:r>
+              <w:rPr>
+                <w:noProof/>
+                <w:webHidden/>
+              </w:rPr>
+              <w:t>28</w:t>
             </w:r>
             <w:r>
               <w:rPr>
@@ -2947,14 +3001,14 @@
               <w:lang w:eastAsia="es-ES"/>
             </w:rPr>
           </w:pPr>
-          <w:hyperlink w:anchor="_Toc114308992" w:history="1">
+          <w:hyperlink w:anchor="_Toc114420865" w:history="1">
             <w:r>
               <w:rPr>
                 <w:rStyle w:val="Hipervnculo"/>
                 <w:noProof/>
                 <w:lang w:eastAsia="es-ES"/>
               </w:rPr>
-              <w:t>2.2.1</w:t>
+              <w:t>2.3.1</w:t>
             </w:r>
             <w:r>
               <w:rPr>
@@ -2991,7 +3045,7 @@
                 <w:noProof/>
                 <w:webHidden/>
               </w:rPr>
-              <w:instrText xml:space="preserve"> PAGEREF _Toc114308992 \h </w:instrText>
+              <w:instrText xml:space="preserve"> PAGEREF _Toc114420865 \h </w:instrText>
             </w:r>
             <w:r>
               <w:rPr>
@@ -3011,7 +3065,7 @@
                 <w:noProof/>
                 <w:webHidden/>
               </w:rPr>
-              <w:t>26</w:t>
+              <w:t>29</w:t>
             </w:r>
             <w:r>
               <w:rPr>
@@ -3035,14 +3089,14 @@
               <w:lang w:eastAsia="es-ES"/>
             </w:rPr>
           </w:pPr>
-          <w:hyperlink w:anchor="_Toc114308993" w:history="1">
+          <w:hyperlink w:anchor="_Toc114420866" w:history="1">
             <w:r>
               <w:rPr>
                 <w:rStyle w:val="Hipervnculo"/>
                 <w:noProof/>
                 <w:lang w:eastAsia="es-ES"/>
               </w:rPr>
-              <w:t>2.2.2</w:t>
+              <w:t>2.3.2</w:t>
             </w:r>
             <w:r>
               <w:rPr>
@@ -3058,7 +3112,7 @@
                 <w:noProof/>
                 <w:lang w:eastAsia="es-ES"/>
               </w:rPr>
-              <w:t>Modelos K-Means</w:t>
+              <w:t>Cuadro de Mando General de Sancionados</w:t>
             </w:r>
             <w:r>
               <w:rPr>
@@ -3079,7 +3133,7 @@
                 <w:noProof/>
                 <w:webHidden/>
               </w:rPr>
-              <w:instrText xml:space="preserve"> PAGEREF _Toc114308993 \h </w:instrText>
+              <w:instrText xml:space="preserve"> PAGEREF _Toc114420866 \h </w:instrText>
             </w:r>
             <w:r>
               <w:rPr>
@@ -3100,180 +3154,6 @@
                 <w:webHidden/>
               </w:rPr>
               <w:t>29</w:t>
-            </w:r>
-            <w:r>
-              <w:rPr>
-                <w:noProof/>
-                <w:webHidden/>
-              </w:rPr>
-              <w:fldChar w:fldCharType="end"/>
-            </w:r>
-          </w:hyperlink>
-        </w:p>
-        <w:p>
-          <w:pPr>
-            <w:pStyle w:val="TDC4"/>
-            <w:tabs>
-              <w:tab w:val="left" w:pos="1540"/>
-              <w:tab w:val="right" w:leader="dot" w:pos="8494"/>
-            </w:tabs>
-            <w:rPr>
-              <w:rFonts w:eastAsiaTheme="minorEastAsia"/>
-              <w:noProof/>
-              <w:lang w:eastAsia="es-ES"/>
-            </w:rPr>
-          </w:pPr>
-          <w:hyperlink w:anchor="_Toc114308994" w:history="1">
-            <w:r>
-              <w:rPr>
-                <w:rStyle w:val="Hipervnculo"/>
-                <w:noProof/>
-                <w:lang w:eastAsia="es-ES"/>
-              </w:rPr>
-              <w:t>2.2.2.1</w:t>
-            </w:r>
-            <w:r>
-              <w:rPr>
-                <w:rFonts w:eastAsiaTheme="minorEastAsia"/>
-                <w:noProof/>
-                <w:lang w:eastAsia="es-ES"/>
-              </w:rPr>
-              <w:tab/>
-            </w:r>
-            <w:r>
-              <w:rPr>
-                <w:rStyle w:val="Hipervnculo"/>
-                <w:noProof/>
-                <w:lang w:eastAsia="es-ES"/>
-              </w:rPr>
-              <w:t>Modelo 1</w:t>
-            </w:r>
-            <w:r>
-              <w:rPr>
-                <w:noProof/>
-                <w:webHidden/>
-              </w:rPr>
-              <w:tab/>
-            </w:r>
-            <w:r>
-              <w:rPr>
-                <w:noProof/>
-                <w:webHidden/>
-              </w:rPr>
-              <w:fldChar w:fldCharType="begin"/>
-            </w:r>
-            <w:r>
-              <w:rPr>
-                <w:noProof/>
-                <w:webHidden/>
-              </w:rPr>
-              <w:instrText xml:space="preserve"> PAGEREF _Toc114308994 \h </w:instrText>
-            </w:r>
-            <w:r>
-              <w:rPr>
-                <w:noProof/>
-                <w:webHidden/>
-              </w:rPr>
-            </w:r>
-            <w:r>
-              <w:rPr>
-                <w:noProof/>
-                <w:webHidden/>
-              </w:rPr>
-              <w:fldChar w:fldCharType="separate"/>
-            </w:r>
-            <w:r>
-              <w:rPr>
-                <w:noProof/>
-                <w:webHidden/>
-              </w:rPr>
-              <w:t>30</w:t>
-            </w:r>
-            <w:r>
-              <w:rPr>
-                <w:noProof/>
-                <w:webHidden/>
-              </w:rPr>
-              <w:fldChar w:fldCharType="end"/>
-            </w:r>
-          </w:hyperlink>
-        </w:p>
-        <w:p>
-          <w:pPr>
-            <w:pStyle w:val="TDC2"/>
-            <w:tabs>
-              <w:tab w:val="left" w:pos="880"/>
-              <w:tab w:val="right" w:leader="dot" w:pos="8494"/>
-            </w:tabs>
-            <w:rPr>
-              <w:rFonts w:asciiTheme="minorHAnsi" w:eastAsiaTheme="minorEastAsia" w:hAnsiTheme="minorHAnsi" w:cstheme="minorBidi"/>
-              <w:noProof/>
-              <w:lang w:eastAsia="es-ES"/>
-            </w:rPr>
-          </w:pPr>
-          <w:hyperlink w:anchor="_Toc114308995" w:history="1">
-            <w:r>
-              <w:rPr>
-                <w:rStyle w:val="Hipervnculo"/>
-                <w:noProof/>
-              </w:rPr>
-              <w:t>2.3</w:t>
-            </w:r>
-            <w:r>
-              <w:rPr>
-                <w:rFonts w:asciiTheme="minorHAnsi" w:eastAsiaTheme="minorEastAsia" w:hAnsiTheme="minorHAnsi" w:cstheme="minorBidi"/>
-                <w:noProof/>
-                <w:lang w:eastAsia="es-ES"/>
-              </w:rPr>
-              <w:tab/>
-            </w:r>
-            <w:r>
-              <w:rPr>
-                <w:rStyle w:val="Hipervnculo"/>
-                <w:noProof/>
-              </w:rPr>
-              <w:t>Generación de Dashboards</w:t>
-            </w:r>
-            <w:r>
-              <w:rPr>
-                <w:noProof/>
-                <w:webHidden/>
-              </w:rPr>
-              <w:tab/>
-            </w:r>
-            <w:r>
-              <w:rPr>
-                <w:noProof/>
-                <w:webHidden/>
-              </w:rPr>
-              <w:fldChar w:fldCharType="begin"/>
-            </w:r>
-            <w:r>
-              <w:rPr>
-                <w:noProof/>
-                <w:webHidden/>
-              </w:rPr>
-              <w:instrText xml:space="preserve"> PAGEREF _Toc114308995 \h </w:instrText>
-            </w:r>
-            <w:r>
-              <w:rPr>
-                <w:noProof/>
-                <w:webHidden/>
-              </w:rPr>
-            </w:r>
-            <w:r>
-              <w:rPr>
-                <w:noProof/>
-                <w:webHidden/>
-              </w:rPr>
-              <w:fldChar w:fldCharType="separate"/>
-            </w:r>
-            <w:r>
-              <w:rPr>
-                <w:noProof/>
-                <w:webHidden/>
-              </w:rPr>
-              <w:t>32</w:t>
             </w:r>
             <w:r>
               <w:rPr>
@@ -3297,14 +3177,14 @@
               <w:lang w:eastAsia="es-ES"/>
             </w:rPr>
           </w:pPr>
-          <w:hyperlink w:anchor="_Toc114308996" w:history="1">
+          <w:hyperlink w:anchor="_Toc114420867" w:history="1">
             <w:r>
               <w:rPr>
                 <w:rStyle w:val="Hipervnculo"/>
                 <w:noProof/>
                 <w:lang w:eastAsia="es-ES"/>
               </w:rPr>
-              <w:t>2.3.1</w:t>
+              <w:t>2.3.3</w:t>
             </w:r>
             <w:r>
               <w:rPr>
@@ -3320,7 +3200,7 @@
                 <w:noProof/>
                 <w:lang w:eastAsia="es-ES"/>
               </w:rPr>
-              <w:t>Preprocesamiento</w:t>
+              <w:t>Cuadro de Mando de Ubicaciones de Sancionados</w:t>
             </w:r>
             <w:r>
               <w:rPr>
@@ -3341,7 +3221,7 @@
                 <w:noProof/>
                 <w:webHidden/>
               </w:rPr>
-              <w:instrText xml:space="preserve"> PAGEREF _Toc114308996 \h </w:instrText>
+              <w:instrText xml:space="preserve"> PAGEREF _Toc114420867 \h </w:instrText>
             </w:r>
             <w:r>
               <w:rPr>
@@ -3362,182 +3242,6 @@
                 <w:webHidden/>
               </w:rPr>
               <w:t>32</w:t>
-            </w:r>
-            <w:r>
-              <w:rPr>
-                <w:noProof/>
-                <w:webHidden/>
-              </w:rPr>
-              <w:fldChar w:fldCharType="end"/>
-            </w:r>
-          </w:hyperlink>
-        </w:p>
-        <w:p>
-          <w:pPr>
-            <w:pStyle w:val="TDC3"/>
-            <w:tabs>
-              <w:tab w:val="left" w:pos="1320"/>
-              <w:tab w:val="right" w:leader="dot" w:pos="8494"/>
-            </w:tabs>
-            <w:rPr>
-              <w:rFonts w:asciiTheme="minorHAnsi" w:eastAsiaTheme="minorEastAsia" w:hAnsiTheme="minorHAnsi" w:cstheme="minorBidi"/>
-              <w:noProof/>
-              <w:lang w:eastAsia="es-ES"/>
-            </w:rPr>
-          </w:pPr>
-          <w:hyperlink w:anchor="_Toc114308997" w:history="1">
-            <w:r>
-              <w:rPr>
-                <w:rStyle w:val="Hipervnculo"/>
-                <w:noProof/>
-                <w:lang w:eastAsia="es-ES"/>
-              </w:rPr>
-              <w:t>2.3.2</w:t>
-            </w:r>
-            <w:r>
-              <w:rPr>
-                <w:rFonts w:asciiTheme="minorHAnsi" w:eastAsiaTheme="minorEastAsia" w:hAnsiTheme="minorHAnsi" w:cstheme="minorBidi"/>
-                <w:noProof/>
-                <w:lang w:eastAsia="es-ES"/>
-              </w:rPr>
-              <w:tab/>
-            </w:r>
-            <w:r>
-              <w:rPr>
-                <w:rStyle w:val="Hipervnculo"/>
-                <w:noProof/>
-                <w:lang w:eastAsia="es-ES"/>
-              </w:rPr>
-              <w:t>Cuadro de Mando General de Sancionados</w:t>
-            </w:r>
-            <w:r>
-              <w:rPr>
-                <w:noProof/>
-                <w:webHidden/>
-              </w:rPr>
-              <w:tab/>
-            </w:r>
-            <w:r>
-              <w:rPr>
-                <w:noProof/>
-                <w:webHidden/>
-              </w:rPr>
-              <w:fldChar w:fldCharType="begin"/>
-            </w:r>
-            <w:r>
-              <w:rPr>
-                <w:noProof/>
-                <w:webHidden/>
-              </w:rPr>
-              <w:instrText xml:space="preserve"> PAGEREF _Toc114308997 \h </w:instrText>
-            </w:r>
-            <w:r>
-              <w:rPr>
-                <w:noProof/>
-                <w:webHidden/>
-              </w:rPr>
-            </w:r>
-            <w:r>
-              <w:rPr>
-                <w:noProof/>
-                <w:webHidden/>
-              </w:rPr>
-              <w:fldChar w:fldCharType="separate"/>
-            </w:r>
-            <w:r>
-              <w:rPr>
-                <w:noProof/>
-                <w:webHidden/>
-              </w:rPr>
-              <w:t>33</w:t>
-            </w:r>
-            <w:r>
-              <w:rPr>
-                <w:noProof/>
-                <w:webHidden/>
-              </w:rPr>
-              <w:fldChar w:fldCharType="end"/>
-            </w:r>
-          </w:hyperlink>
-        </w:p>
-        <w:p>
-          <w:pPr>
-            <w:pStyle w:val="TDC3"/>
-            <w:tabs>
-              <w:tab w:val="left" w:pos="1320"/>
-              <w:tab w:val="right" w:leader="dot" w:pos="8494"/>
-            </w:tabs>
-            <w:rPr>
-              <w:rFonts w:asciiTheme="minorHAnsi" w:eastAsiaTheme="minorEastAsia" w:hAnsiTheme="minorHAnsi" w:cstheme="minorBidi"/>
-              <w:noProof/>
-              <w:lang w:eastAsia="es-ES"/>
-            </w:rPr>
-          </w:pPr>
-          <w:hyperlink w:anchor="_Toc114308998" w:history="1">
-            <w:r>
-              <w:rPr>
-                <w:rStyle w:val="Hipervnculo"/>
-                <w:noProof/>
-                <w:lang w:eastAsia="es-ES"/>
-              </w:rPr>
-              <w:t>2.3.3</w:t>
-            </w:r>
-            <w:r>
-              <w:rPr>
-                <w:rFonts w:asciiTheme="minorHAnsi" w:eastAsiaTheme="minorEastAsia" w:hAnsiTheme="minorHAnsi" w:cstheme="minorBidi"/>
-                <w:noProof/>
-                <w:lang w:eastAsia="es-ES"/>
-              </w:rPr>
-              <w:tab/>
-            </w:r>
-            <w:r>
-              <w:rPr>
-                <w:rStyle w:val="Hipervnculo"/>
-                <w:noProof/>
-                <w:lang w:eastAsia="es-ES"/>
-              </w:rPr>
-              <w:t>Cuadro de Mando de Ubicaciones de Sancionados</w:t>
-            </w:r>
-            <w:r>
-              <w:rPr>
-                <w:noProof/>
-                <w:webHidden/>
-              </w:rPr>
-              <w:tab/>
-            </w:r>
-            <w:r>
-              <w:rPr>
-                <w:noProof/>
-                <w:webHidden/>
-              </w:rPr>
-              <w:fldChar w:fldCharType="begin"/>
-            </w:r>
-            <w:r>
-              <w:rPr>
-                <w:noProof/>
-                <w:webHidden/>
-              </w:rPr>
-              <w:instrText xml:space="preserve"> PAGEREF _Toc114308998 \h </w:instrText>
-            </w:r>
-            <w:r>
-              <w:rPr>
-                <w:noProof/>
-                <w:webHidden/>
-              </w:rPr>
-            </w:r>
-            <w:r>
-              <w:rPr>
-                <w:noProof/>
-                <w:webHidden/>
-              </w:rPr>
-              <w:fldChar w:fldCharType="separate"/>
-            </w:r>
-            <w:r>
-              <w:rPr>
-                <w:noProof/>
-                <w:webHidden/>
-              </w:rPr>
-              <w:t>34</w:t>
             </w:r>
             <w:r>
               <w:rPr>
@@ -3561,7 +3265,7 @@
               <w:lang w:eastAsia="es-ES"/>
             </w:rPr>
           </w:pPr>
-          <w:hyperlink w:anchor="_Toc114308999" w:history="1">
+          <w:hyperlink w:anchor="_Toc114420868" w:history="1">
             <w:r>
               <w:rPr>
                 <w:rStyle w:val="Hipervnculo"/>
@@ -3603,7 +3307,7 @@
                 <w:noProof/>
                 <w:webHidden/>
               </w:rPr>
-              <w:instrText xml:space="preserve"> PAGEREF _Toc114308999 \h </w:instrText>
+              <w:instrText xml:space="preserve"> PAGEREF _Toc114420868 \h </w:instrText>
             </w:r>
             <w:r>
               <w:rPr>
@@ -3623,7 +3327,7 @@
                 <w:noProof/>
                 <w:webHidden/>
               </w:rPr>
-              <w:t>37</w:t>
+              <w:t>34</w:t>
             </w:r>
             <w:r>
               <w:rPr>
@@ -3646,7 +3350,7 @@
               <w:lang w:eastAsia="es-ES"/>
             </w:rPr>
           </w:pPr>
-          <w:hyperlink w:anchor="_Toc114309000" w:history="1">
+          <w:hyperlink w:anchor="_Toc114420869" w:history="1">
             <w:r>
               <w:rPr>
                 <w:rStyle w:val="Hipervnculo"/>
@@ -3674,7 +3378,7 @@
                 <w:noProof/>
                 <w:webHidden/>
               </w:rPr>
-              <w:instrText xml:space="preserve"> PAGEREF _Toc114309000 \h </w:instrText>
+              <w:instrText xml:space="preserve"> PAGEREF _Toc114420869 \h </w:instrText>
             </w:r>
             <w:r>
               <w:rPr>
@@ -3694,7 +3398,7 @@
                 <w:noProof/>
                 <w:webHidden/>
               </w:rPr>
-              <w:t>38</w:t>
+              <w:t>36</w:t>
             </w:r>
             <w:r>
               <w:rPr>
@@ -3717,7 +3421,7 @@
               <w:lang w:eastAsia="es-ES"/>
             </w:rPr>
           </w:pPr>
-          <w:hyperlink w:anchor="_Toc114309001" w:history="1">
+          <w:hyperlink w:anchor="_Toc114420870" w:history="1">
             <w:r>
               <w:rPr>
                 <w:rStyle w:val="Hipervnculo"/>
@@ -3744,7 +3448,7 @@
                 <w:noProof/>
                 <w:webHidden/>
               </w:rPr>
-              <w:instrText xml:space="preserve"> PAGEREF _Toc114309001 \h </w:instrText>
+              <w:instrText xml:space="preserve"> PAGEREF _Toc114420870 \h </w:instrText>
             </w:r>
             <w:r>
               <w:rPr>
@@ -3764,7 +3468,7 @@
                 <w:noProof/>
                 <w:webHidden/>
               </w:rPr>
-              <w:t>39</w:t>
+              <w:t>38</w:t>
             </w:r>
             <w:r>
               <w:rPr>
@@ -3786,6 +3490,7 @@
       </w:sdtContent>
     </w:sdt>
     <w:p/>
+    <w:p/>
     <w:p>
       <w:pPr>
         <w:pStyle w:val="Ttulo1"/>
@@ -3794,8 +3499,9 @@
           <w:numId w:val="3"/>
         </w:numPr>
       </w:pPr>
-      <w:bookmarkStart w:id="16" w:name="_Toc114308977"/>
-      <w:r>
+      <w:bookmarkStart w:id="16" w:name="_Toc114420849"/>
+      <w:r>
+        <w:lastRenderedPageBreak/>
         <w:t>INTRODUCCIÓN</w:t>
       </w:r>
       <w:bookmarkEnd w:id="16"/>
@@ -3820,7 +3526,7 @@
       <w:r>
         <w:t xml:space="preserve"> </w:t>
       </w:r>
-      <w:bookmarkStart w:id="18" w:name="_Toc114308978"/>
+      <w:bookmarkStart w:id="18" w:name="_Toc114420850"/>
       <w:r>
         <w:t>Descripción del Problema</w:t>
       </w:r>
@@ -3845,7 +3551,13 @@
         <w:jc w:val="both"/>
       </w:pPr>
       <w:r>
-        <w:t>Las sanciones internacionales son medidas coercitivas que los Gobiernos y las entidades supranacionales aplican contra Estados, empresas o individuos que suponen una amenaza para la seguridad global. Abarcan restricciones económicas, diplomáticas, comerciales, militares e incluso deportivas, y sus objetivos son debilitar y reducir la capacidad de maniobra de estos actores sin hacer uso de la fuerza.</w:t>
+        <w:t>Las sanciones internacionales son medidas coercitivas que los Gobiernos y las entidades supranacionales aplican contra Estados, empresas o individuos que suponen una amenaza para la seguridad global. Abarcan restricciones económicas, diplomáticas, comerciales, militares e incluso deportivas, y sus objetivos son debilitar y reducir la capacidad de maniobra de estos actores sin hacer uso de la fuerza</w:t>
+      </w:r>
+      <w:r>
+        <w:t xml:space="preserve"> [1]</w:t>
+      </w:r>
+      <w:r>
+        <w:t>.</w:t>
       </w:r>
       <w:r>
         <w:t xml:space="preserve"> </w:t>
@@ -3867,7 +3579,7 @@
       <w:pPr>
         <w:pStyle w:val="Ttulo3"/>
       </w:pPr>
-      <w:bookmarkStart w:id="19" w:name="_Toc114308979"/>
+      <w:bookmarkStart w:id="19" w:name="_Toc114420851"/>
       <w:r>
         <w:t>Contexto Histórico</w:t>
       </w:r>
@@ -4078,7 +3790,7 @@
       <w:pPr>
         <w:pStyle w:val="Ttulo3"/>
       </w:pPr>
-      <w:bookmarkStart w:id="20" w:name="_Toc114308980"/>
+      <w:bookmarkStart w:id="20" w:name="_Toc114420852"/>
       <w:r>
         <w:t>Actualidad</w:t>
       </w:r>
@@ -4158,8 +3870,9 @@
       <w:pPr>
         <w:pStyle w:val="Ttulo2"/>
       </w:pPr>
-      <w:bookmarkStart w:id="21" w:name="_Toc114308981"/>
-      <w:r>
+      <w:bookmarkStart w:id="21" w:name="_Toc114420853"/>
+      <w:r>
+        <w:lastRenderedPageBreak/>
         <w:t>Motivación</w:t>
       </w:r>
       <w:bookmarkEnd w:id="21"/>
@@ -4509,7 +4222,13 @@
         <w:rPr>
           <w:lang w:eastAsia="es-ES"/>
         </w:rPr>
-        <w:t>Mantener la reputación, evitar el pago de multas, cumplir con la normativa para la no financiación del terrorismo, etc.</w:t>
+        <w:t>m</w:t>
+      </w:r>
+      <w:r>
+        <w:rPr>
+          <w:lang w:eastAsia="es-ES"/>
+        </w:rPr>
+        <w:t>antener la reputación, evitar el pago de multas, cumplir con la normativa para la no financiación del terrorismo, etc.</w:t>
       </w:r>
       <w:r>
         <w:rPr>
@@ -4668,7 +4387,7 @@
         <w:pStyle w:val="Ttulo2"/>
         <w:jc w:val="both"/>
       </w:pPr>
-      <w:bookmarkStart w:id="22" w:name="_Toc114308982"/>
+      <w:bookmarkStart w:id="22" w:name="_Toc114420854"/>
       <w:r>
         <w:t>Conceptos Clave</w:t>
       </w:r>
@@ -4810,7 +4529,7 @@
           <w:lang w:eastAsia="es-ES"/>
         </w:rPr>
       </w:pPr>
-      <w:bookmarkStart w:id="23" w:name="_Toc114308983"/>
+      <w:bookmarkStart w:id="23" w:name="_Toc114420855"/>
       <w:r>
         <w:rPr>
           <w:lang w:eastAsia="es-ES"/>
@@ -5791,21 +5510,12 @@
         </w:rPr>
         <w:t xml:space="preserve"> </w:t>
       </w:r>
-      <w:proofErr w:type="gramStart"/>
       <w:r>
         <w:rPr>
           <w:rFonts w:ascii="Gilroy-Light" w:hAnsi="Gilroy-Light" w:cs="Gilroy-Light"/>
           <w:color w:val="060606"/>
         </w:rPr>
-        <w:t>que</w:t>
-      </w:r>
-      <w:proofErr w:type="gramEnd"/>
-      <w:r>
-        <w:rPr>
-          <w:rFonts w:ascii="Gilroy-Light" w:hAnsi="Gilroy-Light" w:cs="Gilroy-Light"/>
-          <w:color w:val="060606"/>
-        </w:rPr>
-        <w:t xml:space="preserve"> en otras, bastará con resumir las</w:t>
+        <w:t>que en otras, bastará con resumir las</w:t>
       </w:r>
       <w:r>
         <w:rPr>
@@ -6488,7 +6198,7 @@
           <w:lang w:eastAsia="es-ES"/>
         </w:rPr>
       </w:pPr>
-      <w:bookmarkStart w:id="24" w:name="_Toc114308984"/>
+      <w:bookmarkStart w:id="24" w:name="_Toc114420856"/>
       <w:r>
         <w:rPr>
           <w:lang w:eastAsia="es-ES"/>
@@ -7988,7 +7698,7 @@
         <w:pStyle w:val="Ttulo2"/>
         <w:jc w:val="both"/>
       </w:pPr>
-      <w:bookmarkStart w:id="25" w:name="_Toc114308985"/>
+      <w:bookmarkStart w:id="25" w:name="_Toc114420857"/>
       <w:r>
         <w:t>Estructura del proyecto</w:t>
       </w:r>
@@ -8203,7 +7913,7 @@
       <w:pPr>
         <w:pStyle w:val="Ttulo1"/>
       </w:pPr>
-      <w:bookmarkStart w:id="26" w:name="_Toc114308986"/>
+      <w:bookmarkStart w:id="26" w:name="_Toc114420858"/>
       <w:r>
         <w:lastRenderedPageBreak/>
         <w:t>Memoria Técnica</w:t>
@@ -8433,7 +8143,7 @@
       <w:pPr>
         <w:pStyle w:val="Ttulo2"/>
       </w:pPr>
-      <w:bookmarkStart w:id="27" w:name="_Toc114308987"/>
+      <w:bookmarkStart w:id="27" w:name="_Toc114420859"/>
       <w:r>
         <w:t>Proces</w:t>
       </w:r>
@@ -8795,7 +8505,7 @@
       <w:r>
         <w:t xml:space="preserve"> </w:t>
       </w:r>
-      <w:bookmarkStart w:id="28" w:name="_Toc114308988"/>
+      <w:bookmarkStart w:id="28" w:name="_Toc114420860"/>
       <w:r>
         <w:t>Extracción</w:t>
       </w:r>
@@ -8922,26 +8632,16 @@
           <w:iCs/>
           <w:lang w:eastAsia="es-ES"/>
         </w:rPr>
-        <w:t>01_extraer_</w:t>
-      </w:r>
-      <w:proofErr w:type="gramStart"/>
+        <w:t>01_extraer_datos</w:t>
+      </w:r>
       <w:r>
         <w:rPr>
           <w:i/>
           <w:iCs/>
           <w:lang w:eastAsia="es-ES"/>
         </w:rPr>
-        <w:t>datos</w:t>
-      </w:r>
-      <w:r>
-        <w:rPr>
-          <w:i/>
-          <w:iCs/>
-          <w:lang w:eastAsia="es-ES"/>
-        </w:rPr>
         <w:t>.ipynb</w:t>
       </w:r>
-      <w:proofErr w:type="gramEnd"/>
       <w:r>
         <w:rPr>
           <w:lang w:eastAsia="es-ES"/>
@@ -9005,21 +8705,7 @@
         <w:rPr>
           <w:lang w:eastAsia="es-ES"/>
         </w:rPr>
-        <w:t xml:space="preserve"> de </w:t>
-      </w:r>
-      <w:proofErr w:type="gramStart"/>
-      <w:r>
-        <w:rPr>
-          <w:lang w:eastAsia="es-ES"/>
-        </w:rPr>
-        <w:t>EEUU</w:t>
-      </w:r>
-      <w:proofErr w:type="gramEnd"/>
-      <w:r>
-        <w:rPr>
-          <w:lang w:eastAsia="es-ES"/>
-        </w:rPr>
-        <w:t xml:space="preserve"> y la UE</w:t>
+        <w:t xml:space="preserve"> de EEUU y la UE</w:t>
       </w:r>
       <w:r>
         <w:rPr>
@@ -9121,25 +8807,7 @@
           <w:iCs/>
           <w:lang w:eastAsia="es-ES"/>
         </w:rPr>
-        <w:t>UE_</w:t>
-      </w:r>
-      <w:proofErr w:type="gramStart"/>
-      <w:r>
-        <w:rPr>
-          <w:i/>
-          <w:iCs/>
-          <w:lang w:eastAsia="es-ES"/>
-        </w:rPr>
-        <w:t>EEUU</w:t>
-      </w:r>
-      <w:proofErr w:type="gramEnd"/>
-      <w:r>
-        <w:rPr>
-          <w:i/>
-          <w:iCs/>
-          <w:lang w:eastAsia="es-ES"/>
-        </w:rPr>
-        <w:t>_data_crudo</w:t>
+        <w:t>UE_EEUU_data_crudo</w:t>
       </w:r>
       <w:r>
         <w:rPr>
@@ -9275,21 +8943,7 @@
         <w:rPr>
           <w:lang w:eastAsia="es-ES"/>
         </w:rPr>
-        <w:t xml:space="preserve"> tablas para la lista de </w:t>
-      </w:r>
-      <w:proofErr w:type="gramStart"/>
-      <w:r>
-        <w:rPr>
-          <w:lang w:eastAsia="es-ES"/>
-        </w:rPr>
-        <w:t>EEUU</w:t>
-      </w:r>
-      <w:proofErr w:type="gramEnd"/>
-      <w:r>
-        <w:rPr>
-          <w:lang w:eastAsia="es-ES"/>
-        </w:rPr>
-        <w:t xml:space="preserve"> relacionadas por clave y una para la UE.</w:t>
+        <w:t xml:space="preserve"> tablas para la lista de EEUU relacionadas por clave y una para la UE.</w:t>
       </w:r>
       <w:r>
         <w:rPr>
@@ -9413,16 +9067,21 @@
           <w:iCs/>
           <w:lang w:eastAsia="es-ES"/>
         </w:rPr>
-        <w:t>01_extraer_</w:t>
-      </w:r>
-      <w:proofErr w:type="gramStart"/>
+        <w:t>01_extraer_datos</w:t>
+      </w:r>
       <w:r>
         <w:rPr>
           <w:i/>
           <w:iCs/>
           <w:lang w:eastAsia="es-ES"/>
         </w:rPr>
-        <w:t>datos</w:t>
+        <w:t>.ipynb</w:t>
+      </w:r>
+      <w:r>
+        <w:rPr>
+          <w:lang w:eastAsia="es-ES"/>
+        </w:rPr>
+        <w:t xml:space="preserve"> antes del script 02</w:t>
       </w:r>
       <w:r>
         <w:rPr>
@@ -9430,14 +9089,31 @@
           <w:iCs/>
           <w:lang w:eastAsia="es-ES"/>
         </w:rPr>
-        <w:t>.ipynb</w:t>
-      </w:r>
-      <w:proofErr w:type="gramEnd"/>
-      <w:r>
-        <w:rPr>
-          <w:lang w:eastAsia="es-ES"/>
-        </w:rPr>
-        <w:t xml:space="preserve"> antes del script 02</w:t>
+        <w:t xml:space="preserve"> </w:t>
+      </w:r>
+      <w:r>
+        <w:rPr>
+          <w:lang w:eastAsia="es-ES"/>
+        </w:rPr>
+        <w:t xml:space="preserve">en caso </w:t>
+      </w:r>
+      <w:r>
+        <w:rPr>
+          <w:lang w:eastAsia="es-ES"/>
+        </w:rPr>
+        <w:t xml:space="preserve">de </w:t>
+      </w:r>
+      <w:r>
+        <w:rPr>
+          <w:lang w:eastAsia="es-ES"/>
+        </w:rPr>
+        <w:t>que</w:t>
+      </w:r>
+      <w:r>
+        <w:rPr>
+          <w:lang w:eastAsia="es-ES"/>
+        </w:rPr>
+        <w:t xml:space="preserve"> se quiera tener la última versión de los datos de entrada al script 02</w:t>
       </w:r>
       <w:r>
         <w:rPr>
@@ -9445,31 +9121,68 @@
           <w:iCs/>
           <w:lang w:eastAsia="es-ES"/>
         </w:rPr>
+        <w:t>.</w:t>
+      </w:r>
+    </w:p>
+    <w:p>
+      <w:pPr>
+        <w:pStyle w:val="Prrafodelista"/>
+        <w:rPr>
+          <w:b/>
+          <w:bCs/>
+          <w:lang w:eastAsia="es-ES"/>
+        </w:rPr>
+      </w:pPr>
+    </w:p>
+    <w:p>
+      <w:pPr>
+        <w:pStyle w:val="Subttulo"/>
+        <w:rPr>
+          <w:lang w:eastAsia="es-ES"/>
+        </w:rPr>
+      </w:pPr>
+      <w:r>
+        <w:rPr>
+          <w:lang w:eastAsia="es-ES"/>
+        </w:rPr>
+        <w:t>Lista de Estados Unidos</w:t>
+      </w:r>
+    </w:p>
+    <w:p>
+      <w:pPr>
+        <w:rPr>
+          <w:lang w:eastAsia="es-ES"/>
+        </w:rPr>
+      </w:pPr>
+      <w:r>
+        <w:rPr>
+          <w:lang w:eastAsia="es-ES"/>
+        </w:rPr>
+        <w:t>Para cargar en el script de Python las url’s con las listas de sancionados de EEUU se utiliza wget.download</w:t>
+      </w:r>
+      <w:r>
+        <w:rPr>
+          <w:lang w:eastAsia="es-ES"/>
+        </w:rPr>
+        <w:t>()</w:t>
+      </w:r>
+      <w:r>
+        <w:rPr>
+          <w:lang w:eastAsia="es-ES"/>
+        </w:rPr>
+        <w:t xml:space="preserve"> dentro de un bucle for que se ejecuta una vez por cada url.</w:t>
+      </w:r>
+      <w:r>
+        <w:rPr>
+          <w:lang w:eastAsia="es-ES"/>
+        </w:rPr>
+        <w:t xml:space="preserve"> Cada vez que este proceso es ejecutado, se borran los archivos antiguos en el directorio local</w:t>
+      </w:r>
+      <w:r>
+        <w:rPr>
+          <w:lang w:eastAsia="es-ES"/>
+        </w:rPr>
         <w:t xml:space="preserve"> </w:t>
-      </w:r>
-      <w:r>
-        <w:rPr>
-          <w:lang w:eastAsia="es-ES"/>
-        </w:rPr>
-        <w:t xml:space="preserve">en caso </w:t>
-      </w:r>
-      <w:r>
-        <w:rPr>
-          <w:lang w:eastAsia="es-ES"/>
-        </w:rPr>
-        <w:t xml:space="preserve">de </w:t>
-      </w:r>
-      <w:r>
-        <w:rPr>
-          <w:lang w:eastAsia="es-ES"/>
-        </w:rPr>
-        <w:t>que</w:t>
-      </w:r>
-      <w:r>
-        <w:rPr>
-          <w:lang w:eastAsia="es-ES"/>
-        </w:rPr>
-        <w:t xml:space="preserve"> se quiera tener la última versión de los datos de entrada al script 02</w:t>
       </w:r>
       <w:r>
         <w:rPr>
@@ -9477,76 +9190,7 @@
           <w:iCs/>
           <w:lang w:eastAsia="es-ES"/>
         </w:rPr>
-        <w:t>.</w:t>
-      </w:r>
-    </w:p>
-    <w:p>
-      <w:pPr>
-        <w:pStyle w:val="Prrafodelista"/>
-        <w:rPr>
-          <w:b/>
-          <w:bCs/>
-          <w:lang w:eastAsia="es-ES"/>
-        </w:rPr>
-      </w:pPr>
-    </w:p>
-    <w:p>
-      <w:pPr>
-        <w:pStyle w:val="Subttulo"/>
-        <w:rPr>
-          <w:lang w:eastAsia="es-ES"/>
-        </w:rPr>
-      </w:pPr>
-      <w:r>
-        <w:rPr>
-          <w:lang w:eastAsia="es-ES"/>
-        </w:rPr>
-        <w:t>Lista de Estados Unidos</w:t>
-      </w:r>
-    </w:p>
-    <w:p>
-      <w:pPr>
-        <w:rPr>
-          <w:lang w:eastAsia="es-ES"/>
-        </w:rPr>
-      </w:pPr>
-      <w:r>
-        <w:rPr>
-          <w:lang w:eastAsia="es-ES"/>
-        </w:rPr>
-        <w:t xml:space="preserve">Para cargar en el script de Python las url’s con las listas de sancionados de EEUU se utiliza </w:t>
-      </w:r>
-      <w:proofErr w:type="gramStart"/>
-      <w:r>
-        <w:rPr>
-          <w:lang w:eastAsia="es-ES"/>
-        </w:rPr>
-        <w:t>wget.download</w:t>
-      </w:r>
-      <w:proofErr w:type="gramEnd"/>
-      <w:r>
-        <w:rPr>
-          <w:lang w:eastAsia="es-ES"/>
-        </w:rPr>
-        <w:t>()</w:t>
-      </w:r>
-      <w:r>
-        <w:rPr>
-          <w:lang w:eastAsia="es-ES"/>
-        </w:rPr>
-        <w:t xml:space="preserve"> dentro de un bucle for que se ejecuta una vez por cada url.</w:t>
-      </w:r>
-      <w:r>
-        <w:rPr>
-          <w:lang w:eastAsia="es-ES"/>
-        </w:rPr>
-        <w:t xml:space="preserve"> Cada vez que este proceso es ejecutado, se borran los archivos antiguos en el directorio local</w:t>
-      </w:r>
-      <w:r>
-        <w:rPr>
-          <w:lang w:eastAsia="es-ES"/>
-        </w:rPr>
-        <w:t xml:space="preserve"> </w:t>
+        <w:t>TFM</w:t>
       </w:r>
       <w:r>
         <w:rPr>
@@ -9554,7 +9198,7 @@
           <w:iCs/>
           <w:lang w:eastAsia="es-ES"/>
         </w:rPr>
-        <w:t>TFM</w:t>
+        <w:t>/</w:t>
       </w:r>
       <w:r>
         <w:rPr>
@@ -9562,7 +9206,7 @@
           <w:iCs/>
           <w:lang w:eastAsia="es-ES"/>
         </w:rPr>
-        <w:t>/</w:t>
+        <w:t>Código y datos</w:t>
       </w:r>
       <w:r>
         <w:rPr>
@@ -9570,7 +9214,7 @@
           <w:iCs/>
           <w:lang w:eastAsia="es-ES"/>
         </w:rPr>
-        <w:t>Código y datos</w:t>
+        <w:t>/</w:t>
       </w:r>
       <w:r>
         <w:rPr>
@@ -9578,24 +9222,7 @@
           <w:iCs/>
           <w:lang w:eastAsia="es-ES"/>
         </w:rPr>
-        <w:t>/</w:t>
-      </w:r>
-      <w:r>
-        <w:rPr>
-          <w:i/>
-          <w:iCs/>
-          <w:lang w:eastAsia="es-ES"/>
-        </w:rPr>
-        <w:t>UE_EEUU_data_</w:t>
-      </w:r>
-      <w:proofErr w:type="gramStart"/>
-      <w:r>
-        <w:rPr>
-          <w:i/>
-          <w:iCs/>
-          <w:lang w:eastAsia="es-ES"/>
-        </w:rPr>
-        <w:t>crudo</w:t>
+        <w:t>UE_EEUU_data_crudo</w:t>
       </w:r>
       <w:r>
         <w:rPr>
@@ -9607,14 +9234,7 @@
         <w:rPr>
           <w:lang w:eastAsia="es-ES"/>
         </w:rPr>
-        <w:t xml:space="preserve"> y</w:t>
-      </w:r>
-      <w:proofErr w:type="gramEnd"/>
-      <w:r>
-        <w:rPr>
-          <w:lang w:eastAsia="es-ES"/>
-        </w:rPr>
-        <w:t xml:space="preserve"> se vuelven a cargar desde la web</w:t>
+        <w:t xml:space="preserve"> y se vuelven a cargar desde la web</w:t>
       </w:r>
       <w:r>
         <w:rPr>
@@ -9645,21 +9265,7 @@
         <w:rPr>
           <w:lang w:eastAsia="es-ES"/>
         </w:rPr>
-        <w:t xml:space="preserve">Al principio se intentó cargar la lista de </w:t>
-      </w:r>
-      <w:proofErr w:type="gramStart"/>
-      <w:r>
-        <w:rPr>
-          <w:lang w:eastAsia="es-ES"/>
-        </w:rPr>
-        <w:t>EEUU</w:t>
-      </w:r>
-      <w:proofErr w:type="gramEnd"/>
-      <w:r>
-        <w:rPr>
-          <w:lang w:eastAsia="es-ES"/>
-        </w:rPr>
-        <w:t xml:space="preserve"> desde un único .xml con toda la información de los sancionados. Pero esto no fue posible porque, al pasarlo a DataFrame,</w:t>
+        <w:t>Al principio se intentó cargar la lista de EEUU desde un único .xml con toda la información de los sancionados. Pero esto no fue posible porque, al pasarlo a DataFrame,</w:t>
       </w:r>
       <w:r>
         <w:rPr>
@@ -10001,16 +9607,8 @@
         <w:rPr>
           <w:lang w:eastAsia="es-ES"/>
         </w:rPr>
-        <w:t xml:space="preserve">Una vez se tiene un único DataFrame para la lista de </w:t>
-      </w:r>
-      <w:proofErr w:type="gramStart"/>
-      <w:r>
-        <w:rPr>
-          <w:lang w:eastAsia="es-ES"/>
-        </w:rPr>
-        <w:t>EEUU</w:t>
-      </w:r>
-      <w:proofErr w:type="gramEnd"/>
+        <w:t>Una vez se tiene un único DataFrame para la lista de EEUU</w:t>
+      </w:r>
       <w:r>
         <w:rPr>
           <w:lang w:eastAsia="es-ES"/>
@@ -10354,18 +9952,8 @@
           <w:color w:val="000000"/>
           <w:shd w:val="clear" w:color="auto" w:fill="FFFFFF"/>
         </w:rPr>
-        <w:t xml:space="preserve"> porque no acepta el método </w:t>
-      </w:r>
-      <w:proofErr w:type="gramStart"/>
-      <w:r>
-        <w:rPr>
-          <w:rFonts w:cstheme="minorHAnsi"/>
-          <w:color w:val="000000"/>
-          <w:shd w:val="clear" w:color="auto" w:fill="FFFFFF"/>
-        </w:rPr>
-        <w:t>wget.download</w:t>
-      </w:r>
-      <w:proofErr w:type="gramEnd"/>
+        <w:t xml:space="preserve"> porque no acepta el método wget.download</w:t>
+      </w:r>
       <w:r>
         <w:rPr>
           <w:rFonts w:cstheme="minorHAnsi"/>
@@ -10565,25 +10153,7 @@
           <w:iCs/>
           <w:lang w:eastAsia="es-ES"/>
         </w:rPr>
-        <w:t>UE_</w:t>
-      </w:r>
-      <w:proofErr w:type="gramStart"/>
-      <w:r>
-        <w:rPr>
-          <w:i/>
-          <w:iCs/>
-          <w:lang w:eastAsia="es-ES"/>
-        </w:rPr>
-        <w:t>EEUU</w:t>
-      </w:r>
-      <w:proofErr w:type="gramEnd"/>
-      <w:r>
-        <w:rPr>
-          <w:i/>
-          <w:iCs/>
-          <w:lang w:eastAsia="es-ES"/>
-        </w:rPr>
-        <w:t>_data_crudo</w:t>
+        <w:t>UE_EEUU_data_crudo</w:t>
       </w:r>
       <w:r>
         <w:rPr>
@@ -11286,18 +10856,8 @@
           <w:iCs/>
           <w:lang w:eastAsia="es-ES"/>
         </w:rPr>
-        <w:t>02_transformar_</w:t>
-      </w:r>
-      <w:proofErr w:type="gramStart"/>
-      <w:r>
-        <w:rPr>
-          <w:i/>
-          <w:iCs/>
-          <w:lang w:eastAsia="es-ES"/>
-        </w:rPr>
-        <w:t>datos.ipynb</w:t>
-      </w:r>
-      <w:proofErr w:type="gramEnd"/>
+        <w:t>02_transformar_datos.ipynb</w:t>
+      </w:r>
       <w:r>
         <w:rPr>
           <w:i/>
@@ -11330,7 +10890,7 @@
       <w:r>
         <w:t xml:space="preserve"> </w:t>
       </w:r>
-      <w:bookmarkStart w:id="30" w:name="_Toc114308989"/>
+      <w:bookmarkStart w:id="30" w:name="_Toc114420861"/>
       <w:r>
         <w:t>Transforma</w:t>
       </w:r>
@@ -11416,18 +10976,8 @@
           <w:iCs/>
           <w:lang w:eastAsia="es-ES"/>
         </w:rPr>
-        <w:t>02_transformar_</w:t>
-      </w:r>
-      <w:proofErr w:type="gramStart"/>
-      <w:r>
-        <w:rPr>
-          <w:i/>
-          <w:iCs/>
-          <w:lang w:eastAsia="es-ES"/>
-        </w:rPr>
-        <w:t>datos.ipynb</w:t>
-      </w:r>
-      <w:proofErr w:type="gramEnd"/>
+        <w:t>02_transformar_datos.ipynb</w:t>
+      </w:r>
       <w:r>
         <w:rPr>
           <w:i/>
@@ -11756,21 +11306,7 @@
         <w:rPr>
           <w:lang w:eastAsia="es-ES"/>
         </w:rPr>
-        <w:t>Presenta una nueva variable llamada 'Origin' de valor '</w:t>
-      </w:r>
-      <w:proofErr w:type="gramStart"/>
-      <w:r>
-        <w:rPr>
-          <w:lang w:eastAsia="es-ES"/>
-        </w:rPr>
-        <w:t>EEUU</w:t>
-      </w:r>
-      <w:proofErr w:type="gramEnd"/>
-      <w:r>
-        <w:rPr>
-          <w:lang w:eastAsia="es-ES"/>
-        </w:rPr>
-        <w:t>' para identificar cual es la lista de origen.</w:t>
+        <w:t>Presenta una nueva variable llamada 'Origin' de valor 'EEUU' para identificar cual es la lista de origen.</w:t>
       </w:r>
     </w:p>
     <w:p>
@@ -12154,21 +11690,7 @@
         <w:rPr>
           <w:lang w:eastAsia="es-ES"/>
         </w:rPr>
-        <w:t xml:space="preserve"> </w:t>
-      </w:r>
-      <w:proofErr w:type="gramStart"/>
-      <w:r>
-        <w:rPr>
-          <w:lang w:eastAsia="es-ES"/>
-        </w:rPr>
-        <w:t>re.sub(</w:t>
-      </w:r>
-      <w:proofErr w:type="gramEnd"/>
-      <w:r>
-        <w:rPr>
-          <w:lang w:eastAsia="es-ES"/>
-        </w:rPr>
-        <w:t xml:space="preserve">) dentro de un bucle for que selecciona cada registro de la columna </w:t>
+        <w:t xml:space="preserve"> re.sub() dentro de un bucle for que selecciona cada registro de la columna </w:t>
       </w:r>
       <w:r>
         <w:rPr>
@@ -13092,21 +12614,7 @@
         <w:rPr>
           <w:lang w:eastAsia="es-ES"/>
         </w:rPr>
-        <w:t xml:space="preserve">. Este será el mismo nombre que se ha dado a las variables de la lista de </w:t>
-      </w:r>
-      <w:proofErr w:type="gramStart"/>
-      <w:r>
-        <w:rPr>
-          <w:lang w:eastAsia="es-ES"/>
-        </w:rPr>
-        <w:t>EEUU</w:t>
-      </w:r>
-      <w:proofErr w:type="gramEnd"/>
-      <w:r>
-        <w:rPr>
-          <w:lang w:eastAsia="es-ES"/>
-        </w:rPr>
-        <w:t xml:space="preserve"> para que puedan concatenarse sin problemas en el script 03.</w:t>
+        <w:t>. Este será el mismo nombre que se ha dado a las variables de la lista de EEUU para que puedan concatenarse sin problemas en el script 03.</w:t>
       </w:r>
     </w:p>
     <w:p>
@@ -14099,21 +13607,7 @@
         <w:rPr>
           <w:lang w:eastAsia="es-ES"/>
         </w:rPr>
-        <w:t>. Se emplea la función 'get_close_</w:t>
-      </w:r>
-      <w:proofErr w:type="gramStart"/>
-      <w:r>
-        <w:rPr>
-          <w:lang w:eastAsia="es-ES"/>
-        </w:rPr>
-        <w:t>matches(</w:t>
-      </w:r>
-      <w:proofErr w:type="gramEnd"/>
-      <w:r>
-        <w:rPr>
-          <w:lang w:eastAsia="es-ES"/>
-        </w:rPr>
-        <w:t>)' del módulo de Python llamado difflib</w:t>
+        <w:t>. Se emplea la función 'get_close_matches()' del módulo de Python llamado difflib</w:t>
       </w:r>
       <w:r>
         <w:rPr>
@@ -14505,7 +13999,7 @@
           <w:iCs/>
           <w:lang w:eastAsia="es-ES"/>
         </w:rPr>
-        <w:t xml:space="preserve"> (fig. </w:t>
+        <w:t xml:space="preserve"> (</w:t>
       </w:r>
       <w:r>
         <w:rPr>
@@ -14513,7 +14007,7 @@
           <w:iCs/>
           <w:lang w:eastAsia="es-ES"/>
         </w:rPr>
-        <w:t>10</w:t>
+        <w:t>F</w:t>
       </w:r>
       <w:r>
         <w:rPr>
@@ -14521,13 +14015,7 @@
           <w:iCs/>
           <w:lang w:eastAsia="es-ES"/>
         </w:rPr>
-        <w:t xml:space="preserve">) </w:t>
-      </w:r>
-      <w:r>
-        <w:rPr>
-          <w:lang w:eastAsia="es-ES"/>
-        </w:rPr>
-        <w:t>en</w:t>
+        <w:t xml:space="preserve">ig. </w:t>
       </w:r>
       <w:r>
         <w:rPr>
@@ -14535,7 +14023,7 @@
           <w:iCs/>
           <w:lang w:eastAsia="es-ES"/>
         </w:rPr>
-        <w:t xml:space="preserve"> </w:t>
+        <w:t>10</w:t>
       </w:r>
       <w:r>
         <w:rPr>
@@ -14543,7 +14031,13 @@
           <w:iCs/>
           <w:lang w:eastAsia="es-ES"/>
         </w:rPr>
-        <w:t>TFM</w:t>
+        <w:t xml:space="preserve">) </w:t>
+      </w:r>
+      <w:r>
+        <w:rPr>
+          <w:lang w:eastAsia="es-ES"/>
+        </w:rPr>
+        <w:t>en</w:t>
       </w:r>
       <w:r>
         <w:rPr>
@@ -14551,7 +14045,7 @@
           <w:iCs/>
           <w:lang w:eastAsia="es-ES"/>
         </w:rPr>
-        <w:t>/</w:t>
+        <w:t xml:space="preserve"> </w:t>
       </w:r>
       <w:r>
         <w:rPr>
@@ -14559,7 +14053,7 @@
           <w:iCs/>
           <w:lang w:eastAsia="es-ES"/>
         </w:rPr>
-        <w:t>Código</w:t>
+        <w:t>TFM</w:t>
       </w:r>
       <w:r>
         <w:rPr>
@@ -14567,7 +14061,7 @@
           <w:iCs/>
           <w:lang w:eastAsia="es-ES"/>
         </w:rPr>
-        <w:t xml:space="preserve"> </w:t>
+        <w:t>/</w:t>
       </w:r>
       <w:r>
         <w:rPr>
@@ -14575,7 +14069,7 @@
           <w:iCs/>
           <w:lang w:eastAsia="es-ES"/>
         </w:rPr>
-        <w:t>y datos</w:t>
+        <w:t>Código</w:t>
       </w:r>
       <w:r>
         <w:rPr>
@@ -14583,7 +14077,7 @@
           <w:iCs/>
           <w:lang w:eastAsia="es-ES"/>
         </w:rPr>
-        <w:t>/</w:t>
+        <w:t xml:space="preserve"> </w:t>
       </w:r>
       <w:r>
         <w:rPr>
@@ -14591,7 +14085,7 @@
           <w:iCs/>
           <w:lang w:eastAsia="es-ES"/>
         </w:rPr>
-        <w:t>datos_entrada_script_0</w:t>
+        <w:t>y datos</w:t>
       </w:r>
       <w:r>
         <w:rPr>
@@ -14599,138 +14093,123 @@
           <w:iCs/>
           <w:lang w:eastAsia="es-ES"/>
         </w:rPr>
-        <w:t>3.</w:t>
-      </w:r>
-    </w:p>
-    <w:p>
-      <w:pPr>
-        <w:rPr>
-          <w:lang w:eastAsia="es-ES"/>
-        </w:rPr>
-      </w:pPr>
-      <w:r>
-        <w:rPr>
-          <w:lang w:eastAsia="es-ES"/>
-        </w:rPr>
-        <w:t xml:space="preserve">Se aprecia que el resultado final de las transformaciones es más completo para la tabla de Estados Unidos que para la tabla de la Unión Europea. La tabla de la UE presenta más valores nulos y </w:t>
-      </w:r>
-      <w:r>
-        <w:rPr>
-          <w:lang w:eastAsia="es-ES"/>
-        </w:rPr>
-        <w:t xml:space="preserve">no presenta </w:t>
-      </w:r>
-      <w:r>
-        <w:rPr>
-          <w:lang w:eastAsia="es-ES"/>
-        </w:rPr>
-        <w:t xml:space="preserve">la columna ‘Address’ que sí aparece en la tabla de </w:t>
-      </w:r>
-      <w:proofErr w:type="gramStart"/>
-      <w:r>
-        <w:rPr>
-          <w:lang w:eastAsia="es-ES"/>
-        </w:rPr>
-        <w:t>EEUU</w:t>
-      </w:r>
-      <w:proofErr w:type="gramEnd"/>
-      <w:r>
-        <w:rPr>
-          <w:lang w:eastAsia="es-ES"/>
-        </w:rPr>
-        <w:t>.</w:t>
-      </w:r>
-    </w:p>
-    <w:p>
-      <w:pPr>
-        <w:rPr>
-          <w:lang w:eastAsia="es-ES"/>
-        </w:rPr>
-      </w:pPr>
-    </w:p>
-    <w:p>
-      <w:pPr>
-        <w:pStyle w:val="Ttulo3"/>
-      </w:pPr>
-      <w:bookmarkStart w:id="32" w:name="_Toc114308990"/>
-      <w:r>
-        <w:t>Integración de</w:t>
-      </w:r>
-      <w:r>
-        <w:t xml:space="preserve"> Datos</w:t>
-      </w:r>
-      <w:bookmarkEnd w:id="32"/>
-    </w:p>
-    <w:p/>
-    <w:p>
-      <w:r>
-        <w:t>Para terminar con los procesos manipulación de los datos</w:t>
-      </w:r>
-      <w:r>
-        <w:t>,</w:t>
-      </w:r>
-      <w:r>
-        <w:t xml:space="preserve"> </w:t>
-      </w:r>
-      <w:r>
-        <w:t>s</w:t>
-      </w:r>
-      <w:r>
-        <w:t xml:space="preserve">e cargan las tablas obtenidas tras ejecutar el script </w:t>
+        <w:t>/</w:t>
       </w:r>
       <w:r>
         <w:rPr>
           <w:i/>
           <w:iCs/>
-        </w:rPr>
-        <w:t>02_transformar_</w:t>
-      </w:r>
-      <w:proofErr w:type="gramStart"/>
+          <w:lang w:eastAsia="es-ES"/>
+        </w:rPr>
+        <w:t>datos_entrada_script_0</w:t>
+      </w:r>
       <w:r>
         <w:rPr>
           <w:i/>
           <w:iCs/>
-        </w:rPr>
-        <w:t>datos.ipynb</w:t>
-      </w:r>
-      <w:proofErr w:type="gramEnd"/>
+          <w:lang w:eastAsia="es-ES"/>
+        </w:rPr>
+        <w:t>3.</w:t>
+      </w:r>
+    </w:p>
+    <w:p>
+      <w:pPr>
+        <w:rPr>
+          <w:lang w:eastAsia="es-ES"/>
+        </w:rPr>
+      </w:pPr>
+      <w:r>
+        <w:rPr>
+          <w:lang w:eastAsia="es-ES"/>
+        </w:rPr>
+        <w:t xml:space="preserve">Se aprecia que el resultado final de las transformaciones es más completo para la tabla de Estados Unidos que para la tabla de la Unión Europea. La tabla de la UE presenta más valores nulos y </w:t>
+      </w:r>
+      <w:r>
+        <w:rPr>
+          <w:lang w:eastAsia="es-ES"/>
+        </w:rPr>
+        <w:t xml:space="preserve">no presenta </w:t>
+      </w:r>
+      <w:r>
+        <w:rPr>
+          <w:lang w:eastAsia="es-ES"/>
+        </w:rPr>
+        <w:t>la columna ‘Address’ que sí aparece en la tabla de EEUU.</w:t>
+      </w:r>
+    </w:p>
+    <w:p>
+      <w:pPr>
+        <w:rPr>
+          <w:lang w:eastAsia="es-ES"/>
+        </w:rPr>
+      </w:pPr>
+    </w:p>
+    <w:p>
+      <w:pPr>
+        <w:pStyle w:val="Ttulo3"/>
+      </w:pPr>
+      <w:bookmarkStart w:id="32" w:name="_Toc114420862"/>
+      <w:r>
+        <w:t>Integración de</w:t>
+      </w:r>
+      <w:r>
+        <w:t xml:space="preserve"> Datos</w:t>
+      </w:r>
+      <w:bookmarkEnd w:id="32"/>
+    </w:p>
+    <w:p/>
+    <w:p>
+      <w:r>
+        <w:t>Para terminar con los procesos manipulación de los datos</w:t>
+      </w:r>
+      <w:r>
+        <w:t>,</w:t>
+      </w:r>
+      <w:r>
+        <w:t xml:space="preserve"> </w:t>
+      </w:r>
+      <w:r>
+        <w:t>s</w:t>
+      </w:r>
+      <w:r>
+        <w:t xml:space="preserve">e cargan las tablas obtenidas tras ejecutar el script </w:t>
+      </w:r>
       <w:r>
         <w:rPr>
           <w:i/>
           <w:iCs/>
         </w:rPr>
-        <w:t xml:space="preserve"> </w:t>
-      </w:r>
-      <w:r>
-        <w:t xml:space="preserve">en </w:t>
+        <w:t>02_transformar_datos.ipynb</w:t>
       </w:r>
       <w:r>
         <w:rPr>
           <w:i/>
           <w:iCs/>
         </w:rPr>
-        <w:t>03_concatenar_datos.ipynb</w:t>
+        <w:t xml:space="preserve"> </w:t>
+      </w:r>
+      <w:r>
+        <w:t xml:space="preserve">en </w:t>
       </w:r>
       <w:r>
         <w:rPr>
           <w:i/>
           <w:iCs/>
         </w:rPr>
+        <w:t>03_concatenar_datos.ipynb</w:t>
+      </w:r>
+      <w:r>
+        <w:rPr>
+          <w:i/>
+          <w:iCs/>
+        </w:rPr>
         <w:t xml:space="preserve">. </w:t>
       </w:r>
       <w:r>
         <w:t>Este script simplemente unirá en una misma</w:t>
       </w:r>
       <w:r>
-        <w:t xml:space="preserve"> tabla, con la función </w:t>
-      </w:r>
-      <w:proofErr w:type="gramStart"/>
-      <w:r>
-        <w:t>concat(</w:t>
-      </w:r>
-      <w:proofErr w:type="gramEnd"/>
-      <w:r>
-        <w:t>) de la libraría pandas,</w:t>
+        <w:t xml:space="preserve"> tabla, con la función concat() de la libraría pandas,</w:t>
       </w:r>
       <w:r>
         <w:t xml:space="preserve"> las tablas de sancionados </w:t>
@@ -14775,21 +14254,7 @@
         <w:rPr>
           <w:lang w:eastAsia="es-ES"/>
         </w:rPr>
-        <w:t xml:space="preserve">Se pueden analizar los valores de la tabla haciendo uso de funciones de pandas como </w:t>
-      </w:r>
-      <w:proofErr w:type="gramStart"/>
-      <w:r>
-        <w:rPr>
-          <w:lang w:eastAsia="es-ES"/>
-        </w:rPr>
-        <w:t>info(</w:t>
-      </w:r>
-      <w:proofErr w:type="gramEnd"/>
-      <w:r>
-        <w:rPr>
-          <w:lang w:eastAsia="es-ES"/>
-        </w:rPr>
-        <w:t>), describe() o unique(). Se encuentra lo siguiente:</w:t>
+        <w:t>Se pueden analizar los valores de la tabla haciendo uso de funciones de pandas como info(), describe() o unique(). Se encuentra lo siguiente:</w:t>
       </w:r>
     </w:p>
     <w:p>
@@ -14995,21 +14460,7 @@
         <w:rPr>
           <w:lang w:eastAsia="es-ES"/>
         </w:rPr>
-        <w:t xml:space="preserve"> porque no se tiene información de la dirección para la lista de la UE. Únicamente se conoce la dirección para algunos registros de la lista de </w:t>
-      </w:r>
-      <w:proofErr w:type="gramStart"/>
-      <w:r>
-        <w:rPr>
-          <w:lang w:eastAsia="es-ES"/>
-        </w:rPr>
-        <w:t>EEUU</w:t>
-      </w:r>
-      <w:proofErr w:type="gramEnd"/>
-      <w:r>
-        <w:rPr>
-          <w:lang w:eastAsia="es-ES"/>
-        </w:rPr>
-        <w:t>.</w:t>
+        <w:t xml:space="preserve"> porque no se tiene información de la dirección para la lista de la UE. Únicamente se conoce la dirección para algunos registros de la lista de EEUU.</w:t>
       </w:r>
     </w:p>
     <w:p>
@@ -15095,9 +14546,9 @@
       <w:pPr>
         <w:pStyle w:val="Ttulo2"/>
       </w:pPr>
-      <w:bookmarkStart w:id="33" w:name="_Toc114308995"/>
-      <w:r>
-        <w:t>Generación de Dashboards</w:t>
+      <w:bookmarkStart w:id="33" w:name="_Toc114420863"/>
+      <w:r>
+        <w:t>Modelos de Aprendizaje No Supervisado</w:t>
       </w:r>
       <w:bookmarkEnd w:id="33"/>
     </w:p>
@@ -15109,103 +14560,112 @@
       </w:pPr>
     </w:p>
     <w:p>
-      <w:pPr>
-        <w:rPr>
-          <w:lang w:eastAsia="es-ES"/>
-        </w:rPr>
-      </w:pPr>
-      <w:r>
-        <w:rPr>
-          <w:lang w:eastAsia="es-ES"/>
-        </w:rPr>
-        <w:t>A partir de los datos depurados siguiendo los pasos expuestos en la sección 2.1, se generan dos cuadros de mando utilizando Power</w:t>
-      </w:r>
-      <w:r>
-        <w:rPr>
-          <w:lang w:eastAsia="es-ES"/>
-        </w:rPr>
-        <w:t xml:space="preserve"> </w:t>
-      </w:r>
-      <w:r>
-        <w:rPr>
-          <w:lang w:eastAsia="es-ES"/>
-        </w:rPr>
-        <w:t>BI</w:t>
-      </w:r>
-      <w:r>
-        <w:rPr>
-          <w:lang w:eastAsia="es-ES"/>
-        </w:rPr>
-        <w:t>. El primero será un cuadro de mando más general en el que la información girará principalmente en torno al nombre del sancionado. El segundo seleccionará aquellos sancionados de los que se conoce la ubicación para extraer información acerca de este grupo específico de sancionados.</w:t>
-      </w:r>
-    </w:p>
-    <w:p>
-      <w:pPr>
-        <w:rPr>
-          <w:lang w:eastAsia="es-ES"/>
-        </w:rPr>
-      </w:pPr>
-      <w:r>
-        <w:rPr>
-          <w:lang w:eastAsia="es-ES"/>
-        </w:rPr>
-        <w:t xml:space="preserve">Un punto interesante al manejar </w:t>
-      </w:r>
-      <w:r>
-        <w:rPr>
-          <w:lang w:eastAsia="es-ES"/>
-        </w:rPr>
-        <w:t>Power</w:t>
-      </w:r>
-      <w:r>
-        <w:rPr>
-          <w:lang w:eastAsia="es-ES"/>
-        </w:rPr>
-        <w:t xml:space="preserve"> </w:t>
-      </w:r>
-      <w:r>
-        <w:rPr>
-          <w:lang w:eastAsia="es-ES"/>
-        </w:rPr>
-        <w:t>BI</w:t>
-      </w:r>
-      <w:r>
-        <w:rPr>
-          <w:lang w:eastAsia="es-ES"/>
-        </w:rPr>
-        <w:t xml:space="preserve"> fue que permitió descubrir algunos fallos en los datos que habían pasado desapercibidos al momento de</w:t>
-      </w:r>
-      <w:r>
-        <w:rPr>
-          <w:lang w:eastAsia="es-ES"/>
-        </w:rPr>
-        <w:t xml:space="preserve"> su</w:t>
-      </w:r>
-      <w:r>
-        <w:rPr>
-          <w:lang w:eastAsia="es-ES"/>
-        </w:rPr>
-        <w:t xml:space="preserve"> </w:t>
-      </w:r>
-      <w:r>
-        <w:rPr>
-          <w:lang w:eastAsia="es-ES"/>
-        </w:rPr>
-        <w:t>transformación y limpieza.</w:t>
-      </w:r>
-    </w:p>
-    <w:p>
-      <w:pPr>
-        <w:rPr>
-          <w:lang w:eastAsia="es-ES"/>
-        </w:rPr>
-      </w:pPr>
-      <w:r>
-        <w:rPr>
-          <w:lang w:eastAsia="es-ES"/>
-        </w:rPr>
-        <w:t>Al tratarse de una herramienta de visualización, permite una mejor visión general de los datos que Python. Los errores descubiertos fueron:</w:t>
-      </w:r>
+      <w:r>
+        <w:t>Se intentó usar</w:t>
+      </w:r>
+      <w:r>
+        <w:t xml:space="preserve"> K-Medias para agrupar los registros y PCA para reducir la dimensionalidad de las variables. Como métrica para evaluar la calidad del modelo se calcul</w:t>
+      </w:r>
+      <w:r>
+        <w:t>ó</w:t>
+      </w:r>
+      <w:r>
+        <w:t xml:space="preserve"> el coeficiente de silueta. </w:t>
+      </w:r>
+    </w:p>
+    <w:p>
+      <w:r>
+        <w:t>A la vista de los resultados y de la falta de variables de calidad para entrenar los modelos</w:t>
+      </w:r>
+      <w:r>
+        <w:t xml:space="preserve"> se descartó la aplicación de métodos de aprendizaje no supervisado. La razón de esto es que las variables eran categóricas nominales y no numéricas, además de que algunas de ellas presentan una cardinalidad muy alta</w:t>
+      </w:r>
+      <w:r>
+        <w:t>.</w:t>
+      </w:r>
+    </w:p>
+    <w:p>
+      <w:r>
+        <w:t>Por todo lo anterior, además de que la evaluación no dio resultados muy buenos, se descartó el uso de algoritmos de Machine Learning para estudiar los datos.</w:t>
+      </w:r>
+    </w:p>
+    <w:p>
+      <w:r>
+        <w:rPr>
+          <w:rFonts w:cstheme="minorHAnsi"/>
+          <w:lang w:eastAsia="es-ES"/>
+        </w:rPr>
+        <w:lastRenderedPageBreak/>
+        <w:t>A continuación, se describe el funcio</w:t>
+      </w:r>
+      <w:r>
+        <w:rPr>
+          <w:rFonts w:cstheme="minorHAnsi"/>
+          <w:lang w:eastAsia="es-ES"/>
+        </w:rPr>
+        <w:t xml:space="preserve">namiento </w:t>
+      </w:r>
+      <w:r>
+        <w:rPr>
+          <w:rFonts w:cstheme="minorHAnsi"/>
+          <w:lang w:eastAsia="es-ES"/>
+        </w:rPr>
+        <w:t>de los algoritmos que fueron necesarios en la construcción del modelo de aprendizaje no supervisado y que finalmente no fueron aplicados</w:t>
+      </w:r>
+      <w:r>
+        <w:t>.</w:t>
+      </w:r>
+    </w:p>
+    <w:p/>
+    <w:p>
+      <w:pPr>
+        <w:pStyle w:val="Subttulo"/>
+      </w:pPr>
+      <w:r>
+        <w:rPr>
+          <w:lang w:eastAsia="es-ES"/>
+        </w:rPr>
+        <w:t>Codificación</w:t>
+      </w:r>
+    </w:p>
+    <w:p>
+      <w:r>
+        <w:t>Todas las variables son categóricas nominales. Hay que sustituirlas por valores numéricos por algún método de codificación. Se emplean tres métodos de codificación. La elección de uno u otro dependerá del tipo de variable y de lo que se busque conseguir con el modelo:</w:t>
+      </w:r>
+    </w:p>
+    <w:p>
+      <w:pPr>
+        <w:pStyle w:val="Prrafodelista"/>
+        <w:numPr>
+          <w:ilvl w:val="0"/>
+          <w:numId w:val="18"/>
+        </w:numPr>
+        <w:rPr>
+          <w:lang w:eastAsia="es-ES"/>
+        </w:rPr>
+      </w:pPr>
+      <w:r>
+        <w:rPr>
+          <w:b/>
+          <w:bCs/>
+          <w:lang w:eastAsia="es-ES"/>
+        </w:rPr>
+        <w:t>BinaryEncoder</w:t>
+      </w:r>
+      <w:r>
+        <w:rPr>
+          <w:lang w:eastAsia="es-ES"/>
+        </w:rPr>
+        <w:t>: Es una clase de la librería category_encoders de Python. Los pasos que sigue este método para codificar son los siguientes [13]:</w:t>
+      </w:r>
+    </w:p>
+    <w:p>
+      <w:pPr>
+        <w:pStyle w:val="Prrafodelista"/>
+        <w:rPr>
+          <w:lang w:eastAsia="es-ES"/>
+        </w:rPr>
+      </w:pPr>
     </w:p>
     <w:p>
       <w:pPr>
@@ -15222,86 +14682,7 @@
         <w:rPr>
           <w:lang w:eastAsia="es-ES"/>
         </w:rPr>
-        <w:lastRenderedPageBreak/>
-        <w:t>Se descubre gracias a Power</w:t>
-      </w:r>
-      <w:r>
-        <w:rPr>
-          <w:lang w:eastAsia="es-ES"/>
-        </w:rPr>
-        <w:t xml:space="preserve"> </w:t>
-      </w:r>
-      <w:r>
-        <w:rPr>
-          <w:lang w:eastAsia="es-ES"/>
-        </w:rPr>
-        <w:t>BI que existía</w:t>
-      </w:r>
-      <w:r>
-        <w:rPr>
-          <w:lang w:eastAsia="es-ES"/>
-        </w:rPr>
-        <w:t>n</w:t>
-      </w:r>
-      <w:r>
-        <w:rPr>
-          <w:lang w:eastAsia="es-ES"/>
-        </w:rPr>
-        <w:t xml:space="preserve"> valor</w:t>
-      </w:r>
-      <w:r>
-        <w:rPr>
-          <w:lang w:eastAsia="es-ES"/>
-        </w:rPr>
-        <w:t>es</w:t>
-      </w:r>
-      <w:r>
-        <w:rPr>
-          <w:lang w:eastAsia="es-ES"/>
-        </w:rPr>
-        <w:t xml:space="preserve"> nulo</w:t>
-      </w:r>
-      <w:r>
-        <w:rPr>
-          <w:lang w:eastAsia="es-ES"/>
-        </w:rPr>
-        <w:t>s</w:t>
-      </w:r>
-      <w:r>
-        <w:rPr>
-          <w:lang w:eastAsia="es-ES"/>
-        </w:rPr>
-        <w:t xml:space="preserve"> para la columna 'Country' etiquetado</w:t>
-      </w:r>
-      <w:r>
-        <w:rPr>
-          <w:lang w:eastAsia="es-ES"/>
-        </w:rPr>
-        <w:t>s</w:t>
-      </w:r>
-      <w:r>
-        <w:rPr>
-          <w:lang w:eastAsia="es-ES"/>
-        </w:rPr>
-        <w:t xml:space="preserve"> como 'UNKNOWN'. Se debe modificar para cambiarlo a NaN como el resto de los valores</w:t>
-      </w:r>
-      <w:r>
-        <w:rPr>
-          <w:lang w:eastAsia="es-ES"/>
-        </w:rPr>
-        <w:t xml:space="preserve"> </w:t>
-      </w:r>
-      <w:r>
-        <w:rPr>
-          <w:lang w:eastAsia="es-ES"/>
-        </w:rPr>
-        <w:t>nulos</w:t>
-      </w:r>
-      <w:r>
-        <w:rPr>
-          <w:lang w:eastAsia="es-ES"/>
-        </w:rPr>
-        <w:t>.</w:t>
+        <w:t>Primeramente, cada categoría única de nuestra variable categórica se convierte en un número ordinal sin tener en cuenta ningún orden. Así, este número irá desde el 1 hasta el número total de categorías únicas que tengamos.</w:t>
       </w:r>
     </w:p>
     <w:p>
@@ -15328,6 +14709,1172 @@
         <w:rPr>
           <w:lang w:eastAsia="es-ES"/>
         </w:rPr>
+        <w:t>Después, estos valores ordinales se transforman a su código binario. De esta manera, la categoría que le corresponda un valor de 10 se convertiría al código binario 1010.</w:t>
+      </w:r>
+    </w:p>
+    <w:p>
+      <w:pPr>
+        <w:pStyle w:val="Prrafodelista"/>
+        <w:rPr>
+          <w:lang w:eastAsia="es-ES"/>
+        </w:rPr>
+      </w:pPr>
+    </w:p>
+    <w:p>
+      <w:pPr>
+        <w:pStyle w:val="Prrafodelista"/>
+        <w:numPr>
+          <w:ilvl w:val="0"/>
+          <w:numId w:val="17"/>
+        </w:numPr>
+        <w:rPr>
+          <w:lang w:eastAsia="es-ES"/>
+        </w:rPr>
+      </w:pPr>
+      <w:r>
+        <w:rPr>
+          <w:lang w:eastAsia="es-ES"/>
+        </w:rPr>
+        <w:t>Finalmente, cada dígito binario se separa en distintas columnas, una por cada dígito, por lo que para el código binario 1010 necesitaríamos 4 columnas.</w:t>
+      </w:r>
+    </w:p>
+    <w:p>
+      <w:pPr>
+        <w:pStyle w:val="Prrafodelista"/>
+        <w:rPr>
+          <w:lang w:eastAsia="es-ES"/>
+        </w:rPr>
+      </w:pPr>
+    </w:p>
+    <w:p>
+      <w:r>
+        <w:t>Para calcular el número total de columnas que se crearán tras este procedimiento, podemos aplicar la siguiente formula, cuyo resultado deberemos redondear hacia arriba [13]:</w:t>
+      </w:r>
+    </w:p>
+    <w:p>
+      <w:r>
+        <w:rPr>
+          <w:noProof/>
+        </w:rPr>
+        <w:drawing>
+          <wp:anchor distT="0" distB="0" distL="114300" distR="114300" simplePos="0" relativeHeight="251683840" behindDoc="0" locked="0" layoutInCell="1" allowOverlap="1" wp14:anchorId="5B5D851A" wp14:editId="0D50405B">
+            <wp:simplePos x="0" y="0"/>
+            <wp:positionH relativeFrom="margin">
+              <wp:align>center</wp:align>
+            </wp:positionH>
+            <wp:positionV relativeFrom="paragraph">
+              <wp:posOffset>5080</wp:posOffset>
+            </wp:positionV>
+            <wp:extent cx="820420" cy="573405"/>
+            <wp:effectExtent l="0" t="0" r="0" b="0"/>
+            <wp:wrapThrough wrapText="bothSides">
+              <wp:wrapPolygon edited="0">
+                <wp:start x="0" y="0"/>
+                <wp:lineTo x="0" y="20811"/>
+                <wp:lineTo x="21065" y="20811"/>
+                <wp:lineTo x="21065" y="0"/>
+                <wp:lineTo x="0" y="0"/>
+              </wp:wrapPolygon>
+            </wp:wrapThrough>
+            <wp:docPr id="3" name="Imagen 3" descr="Imagen que contiene Tabla&#10;&#10;Descripción generada automáticamente"/>
+            <wp:cNvGraphicFramePr>
+              <a:graphicFrameLocks xmlns:a="http://schemas.openxmlformats.org/drawingml/2006/main" noChangeAspect="1"/>
+            </wp:cNvGraphicFramePr>
+            <a:graphic xmlns:a="http://schemas.openxmlformats.org/drawingml/2006/main">
+              <a:graphicData uri="http://schemas.openxmlformats.org/drawingml/2006/picture">
+                <pic:pic xmlns:pic="http://schemas.openxmlformats.org/drawingml/2006/picture">
+                  <pic:nvPicPr>
+                    <pic:cNvPr id="3" name="Imagen 3" descr="Imagen que contiene Tabla&#10;&#10;Descripción generada automáticamente"/>
+                    <pic:cNvPicPr>
+                      <a:picLocks noChangeAspect="1" noChangeArrowheads="1"/>
+                    </pic:cNvPicPr>
+                  </pic:nvPicPr>
+                  <pic:blipFill>
+                    <a:blip r:embed="rId24">
+                      <a:extLst>
+                        <a:ext uri="{28A0092B-C50C-407E-A947-70E740481C1C}">
+                          <a14:useLocalDpi xmlns:a14="http://schemas.microsoft.com/office/drawing/2010/main" val="0"/>
+                        </a:ext>
+                      </a:extLst>
+                    </a:blip>
+                    <a:srcRect/>
+                    <a:stretch>
+                      <a:fillRect/>
+                    </a:stretch>
+                  </pic:blipFill>
+                  <pic:spPr bwMode="auto">
+                    <a:xfrm>
+                      <a:off x="0" y="0"/>
+                      <a:ext cx="820420" cy="573405"/>
+                    </a:xfrm>
+                    <a:prstGeom prst="rect">
+                      <a:avLst/>
+                    </a:prstGeom>
+                    <a:noFill/>
+                    <a:ln>
+                      <a:noFill/>
+                    </a:ln>
+                  </pic:spPr>
+                </pic:pic>
+              </a:graphicData>
+            </a:graphic>
+            <wp14:sizeRelH relativeFrom="margin">
+              <wp14:pctWidth>0</wp14:pctWidth>
+            </wp14:sizeRelH>
+            <wp14:sizeRelV relativeFrom="margin">
+              <wp14:pctHeight>0</wp14:pctHeight>
+            </wp14:sizeRelV>
+          </wp:anchor>
+        </w:drawing>
+      </w:r>
+    </w:p>
+    <w:p/>
+    <w:p>
+      <w:pPr>
+        <w:rPr>
+          <w:rFonts w:cs="Calibri"/>
+          <w:color w:val="000000"/>
+          <w:shd w:val="clear" w:color="auto" w:fill="FFFFFF"/>
+        </w:rPr>
+      </w:pPr>
+      <w:r>
+        <w:rPr>
+          <w:rFonts w:cs="Calibri"/>
+          <w:color w:val="000000"/>
+          <w:shd w:val="clear" w:color="auto" w:fill="FFFFFF"/>
+        </w:rPr>
+        <w:t>donde n es el número total de categorías.</w:t>
+      </w:r>
+    </w:p>
+    <w:p>
+      <w:pPr>
+        <w:pStyle w:val="Prrafodelista"/>
+        <w:numPr>
+          <w:ilvl w:val="0"/>
+          <w:numId w:val="18"/>
+        </w:numPr>
+        <w:rPr>
+          <w:rFonts w:cs="Calibri"/>
+          <w:color w:val="000000"/>
+          <w:shd w:val="clear" w:color="auto" w:fill="FFFFFF"/>
+        </w:rPr>
+      </w:pPr>
+      <w:r>
+        <w:rPr>
+          <w:rFonts w:cs="Calibri"/>
+          <w:b/>
+          <w:bCs/>
+          <w:color w:val="000000"/>
+          <w:shd w:val="clear" w:color="auto" w:fill="FFFFFF"/>
+        </w:rPr>
+        <w:t>OneHotEncoder</w:t>
+      </w:r>
+      <w:r>
+        <w:rPr>
+          <w:rFonts w:cs="Calibri"/>
+          <w:color w:val="000000"/>
+          <w:shd w:val="clear" w:color="auto" w:fill="FFFFFF"/>
+        </w:rPr>
+        <w:t xml:space="preserve">: Pertenece al paquete sklearn.preprocessing de la librería scikit-learn de Python. La estrategia que implementa es crear una columna para cada valor distinto que exista en la característica que estamos codificando y, para cada registro, marcar con un 1 la columna a la que pertenezca dicho registro y dejar las demás con 0 [14]. </w:t>
+      </w:r>
+    </w:p>
+    <w:p>
+      <w:pPr>
+        <w:pStyle w:val="Prrafodelista"/>
+        <w:rPr>
+          <w:rFonts w:cs="Calibri"/>
+          <w:color w:val="000000"/>
+          <w:shd w:val="clear" w:color="auto" w:fill="FFFFFF"/>
+        </w:rPr>
+      </w:pPr>
+    </w:p>
+    <w:p>
+      <w:pPr>
+        <w:pStyle w:val="Prrafodelista"/>
+        <w:rPr>
+          <w:rFonts w:cs="Calibri"/>
+          <w:color w:val="000000"/>
+          <w:shd w:val="clear" w:color="auto" w:fill="FFFFFF"/>
+        </w:rPr>
+      </w:pPr>
+      <w:r>
+        <w:rPr>
+          <w:rFonts w:cs="Calibri"/>
+          <w:color w:val="000000"/>
+          <w:shd w:val="clear" w:color="auto" w:fill="FFFFFF"/>
+        </w:rPr>
+        <w:t>El inconveniente de esta técnica frente a BinaryEncoder es que crea muchas más columnas. El hecho de usar muchas columnas para entrenar un modelo de Machine Learning puede llevar a problemas de rendimiento y de calidad del modelo.</w:t>
+      </w:r>
+    </w:p>
+    <w:p>
+      <w:pPr>
+        <w:pStyle w:val="Prrafodelista"/>
+        <w:rPr>
+          <w:rFonts w:cs="Calibri"/>
+          <w:color w:val="000000"/>
+          <w:shd w:val="clear" w:color="auto" w:fill="FFFFFF"/>
+        </w:rPr>
+      </w:pPr>
+    </w:p>
+    <w:p>
+      <w:pPr>
+        <w:pStyle w:val="Prrafodelista"/>
+        <w:numPr>
+          <w:ilvl w:val="0"/>
+          <w:numId w:val="18"/>
+        </w:numPr>
+        <w:rPr>
+          <w:rFonts w:cs="Calibri"/>
+          <w:b/>
+          <w:bCs/>
+          <w:color w:val="000000"/>
+          <w:shd w:val="clear" w:color="auto" w:fill="FFFFFF"/>
+        </w:rPr>
+      </w:pPr>
+      <w:r>
+        <w:rPr>
+          <w:rFonts w:cs="Calibri"/>
+          <w:b/>
+          <w:bCs/>
+          <w:color w:val="000000"/>
+          <w:shd w:val="clear" w:color="auto" w:fill="FFFFFF"/>
+        </w:rPr>
+        <w:t xml:space="preserve">OrdinalEncoder: </w:t>
+      </w:r>
+      <w:r>
+        <w:rPr>
+          <w:rFonts w:cs="Calibri"/>
+          <w:color w:val="000000"/>
+          <w:shd w:val="clear" w:color="auto" w:fill="FFFFFF"/>
+        </w:rPr>
+        <w:t>También pertenece al paquete sklearn.preprocessing</w:t>
+      </w:r>
+      <w:r>
+        <w:rPr>
+          <w:rFonts w:cs="Calibri"/>
+          <w:b/>
+          <w:bCs/>
+          <w:color w:val="000000"/>
+          <w:shd w:val="clear" w:color="auto" w:fill="FFFFFF"/>
+        </w:rPr>
+        <w:t xml:space="preserve">. </w:t>
+      </w:r>
+      <w:r>
+        <w:rPr>
+          <w:rFonts w:cs="Calibri"/>
+          <w:color w:val="000000"/>
+          <w:shd w:val="clear" w:color="auto" w:fill="FFFFFF"/>
+        </w:rPr>
+        <w:t>Simplemente asigna un valor entero a cada valor categórico en función de su orden alfabético.</w:t>
+      </w:r>
+    </w:p>
+    <w:p>
+      <w:pPr>
+        <w:ind w:left="708"/>
+        <w:rPr>
+          <w:rFonts w:cs="Calibri"/>
+          <w:color w:val="000000"/>
+          <w:shd w:val="clear" w:color="auto" w:fill="FFFFFF"/>
+        </w:rPr>
+      </w:pPr>
+      <w:r>
+        <w:rPr>
+          <w:rFonts w:cs="Calibri"/>
+          <w:color w:val="000000"/>
+          <w:shd w:val="clear" w:color="auto" w:fill="FFFFFF"/>
+        </w:rPr>
+        <w:lastRenderedPageBreak/>
+        <w:t>Como ya se ha comentado, todas las variables son categóricas nominales. Es decir, no siguen un orden. El problema de utilizar un codificador ordinal es que jerarquiza los valores según su orden alfabético, pudiendo entrañar problemas en la interpretación de los datos por parte del modelo.</w:t>
+      </w:r>
+    </w:p>
+    <w:p>
+      <w:pPr>
+        <w:rPr>
+          <w:rFonts w:cs="Calibri"/>
+          <w:color w:val="000000"/>
+          <w:shd w:val="clear" w:color="auto" w:fill="FFFFFF"/>
+        </w:rPr>
+      </w:pPr>
+      <w:r>
+        <w:rPr>
+          <w:rFonts w:cs="Calibri"/>
+          <w:color w:val="000000"/>
+          <w:shd w:val="clear" w:color="auto" w:fill="FFFFFF"/>
+        </w:rPr>
+        <w:t xml:space="preserve"> </w:t>
+      </w:r>
+    </w:p>
+    <w:p>
+      <w:pPr>
+        <w:pStyle w:val="Subttulo"/>
+        <w:rPr>
+          <w:rFonts w:cs="Calibri"/>
+          <w:color w:val="000000"/>
+          <w:shd w:val="clear" w:color="auto" w:fill="FFFFFF"/>
+        </w:rPr>
+      </w:pPr>
+      <w:r>
+        <w:rPr>
+          <w:lang w:eastAsia="es-ES"/>
+        </w:rPr>
+        <w:t>Imputación</w:t>
+      </w:r>
+    </w:p>
+    <w:p>
+      <w:r>
+        <w:t xml:space="preserve">La imputación consiste en la sustitución de los valores nulos del dataset de entrada por otros siguiendo un cierto criterio. Los tipos de imputadores utilizados </w:t>
+      </w:r>
+      <w:r>
+        <w:t>fueron</w:t>
+      </w:r>
+      <w:r>
+        <w:t xml:space="preserve"> los siguientes:</w:t>
+      </w:r>
+    </w:p>
+    <w:p>
+      <w:pPr>
+        <w:pStyle w:val="Prrafodelista"/>
+        <w:numPr>
+          <w:ilvl w:val="0"/>
+          <w:numId w:val="18"/>
+        </w:numPr>
+        <w:rPr>
+          <w:lang w:eastAsia="es-ES"/>
+        </w:rPr>
+      </w:pPr>
+      <w:r>
+        <w:rPr>
+          <w:b/>
+          <w:bCs/>
+          <w:lang w:eastAsia="es-ES"/>
+        </w:rPr>
+        <w:t xml:space="preserve">SimpleImputer: </w:t>
+      </w:r>
+      <w:r>
+        <w:rPr>
+          <w:lang w:eastAsia="es-ES"/>
+        </w:rPr>
+        <w:t xml:space="preserve">Pertenece al paquete sklearn.impute de scikit-learn en Python. Sustituye el valor de los nulos por un cierto valor según la estrategia seleccionada. El parámetro </w:t>
+      </w:r>
+      <w:r>
+        <w:rPr>
+          <w:i/>
+          <w:iCs/>
+          <w:lang w:eastAsia="es-ES"/>
+        </w:rPr>
+        <w:t>strategy</w:t>
+      </w:r>
+      <w:r>
+        <w:rPr>
+          <w:i/>
+          <w:iCs/>
+          <w:lang w:eastAsia="es-ES"/>
+        </w:rPr>
+        <w:t xml:space="preserve"> </w:t>
+      </w:r>
+      <w:r>
+        <w:rPr>
+          <w:lang w:eastAsia="es-ES"/>
+        </w:rPr>
+        <w:t>permite seleccionar hasta 4 tipos distintos de sustituciones [15]:</w:t>
+      </w:r>
+    </w:p>
+    <w:p>
+      <w:pPr>
+        <w:pStyle w:val="Prrafodelista"/>
+        <w:rPr>
+          <w:lang w:eastAsia="es-ES"/>
+        </w:rPr>
+      </w:pPr>
+      <w:r>
+        <w:rPr>
+          <w:lang w:eastAsia="es-ES"/>
+        </w:rPr>
+        <w:t xml:space="preserve"> </w:t>
+      </w:r>
+    </w:p>
+    <w:p>
+      <w:pPr>
+        <w:pStyle w:val="Prrafodelista"/>
+        <w:numPr>
+          <w:ilvl w:val="0"/>
+          <w:numId w:val="17"/>
+        </w:numPr>
+        <w:rPr>
+          <w:lang w:eastAsia="es-ES"/>
+        </w:rPr>
+      </w:pPr>
+      <w:r>
+        <w:rPr>
+          <w:lang w:eastAsia="es-ES"/>
+        </w:rPr>
+        <w:t>‘mean’ reemplaza los valores nulos por la media para cada columna.</w:t>
+      </w:r>
+    </w:p>
+    <w:p>
+      <w:pPr>
+        <w:pStyle w:val="Prrafodelista"/>
+        <w:ind w:left="1124"/>
+        <w:rPr>
+          <w:lang w:eastAsia="es-ES"/>
+        </w:rPr>
+      </w:pPr>
+    </w:p>
+    <w:p>
+      <w:pPr>
+        <w:pStyle w:val="Prrafodelista"/>
+        <w:numPr>
+          <w:ilvl w:val="0"/>
+          <w:numId w:val="17"/>
+        </w:numPr>
+        <w:rPr>
+          <w:lang w:eastAsia="es-ES"/>
+        </w:rPr>
+      </w:pPr>
+      <w:r>
+        <w:rPr>
+          <w:lang w:eastAsia="es-ES"/>
+        </w:rPr>
+        <w:t>‘median’ reemplaza los valores nulos por la mediana para cada columna.</w:t>
+      </w:r>
+    </w:p>
+    <w:p>
+      <w:pPr>
+        <w:pStyle w:val="Prrafodelista"/>
+        <w:rPr>
+          <w:lang w:eastAsia="es-ES"/>
+        </w:rPr>
+      </w:pPr>
+    </w:p>
+    <w:p>
+      <w:pPr>
+        <w:pStyle w:val="Prrafodelista"/>
+        <w:numPr>
+          <w:ilvl w:val="0"/>
+          <w:numId w:val="17"/>
+        </w:numPr>
+        <w:rPr>
+          <w:lang w:eastAsia="es-ES"/>
+        </w:rPr>
+      </w:pPr>
+      <w:r>
+        <w:rPr>
+          <w:lang w:eastAsia="es-ES"/>
+        </w:rPr>
+        <w:t>‘most_frequent’ sustituye el valor nulo utilizando el valor más frecuente para cada columna.</w:t>
+      </w:r>
+    </w:p>
+    <w:p>
+      <w:pPr>
+        <w:pStyle w:val="Prrafodelista"/>
+        <w:rPr>
+          <w:lang w:eastAsia="es-ES"/>
+        </w:rPr>
+      </w:pPr>
+    </w:p>
+    <w:p>
+      <w:pPr>
+        <w:pStyle w:val="Prrafodelista"/>
+        <w:numPr>
+          <w:ilvl w:val="0"/>
+          <w:numId w:val="17"/>
+        </w:numPr>
+        <w:rPr>
+          <w:lang w:eastAsia="es-ES"/>
+        </w:rPr>
+      </w:pPr>
+      <w:r>
+        <w:rPr>
+          <w:lang w:eastAsia="es-ES"/>
+        </w:rPr>
+        <w:t xml:space="preserve">‘constant’ sustituye el valor nulo por un cierto valor definido por el parámetro </w:t>
+      </w:r>
+      <w:r>
+        <w:rPr>
+          <w:i/>
+          <w:iCs/>
+          <w:lang w:eastAsia="es-ES"/>
+        </w:rPr>
+        <w:t>fill_value.</w:t>
+      </w:r>
+    </w:p>
+    <w:p>
+      <w:pPr>
+        <w:ind w:left="708"/>
+      </w:pPr>
+    </w:p>
+    <w:p>
+      <w:pPr>
+        <w:pStyle w:val="Prrafodelista"/>
+        <w:numPr>
+          <w:ilvl w:val="0"/>
+          <w:numId w:val="18"/>
+        </w:numPr>
+        <w:rPr>
+          <w:lang w:eastAsia="es-ES"/>
+        </w:rPr>
+      </w:pPr>
+      <w:r>
+        <w:rPr>
+          <w:b/>
+          <w:bCs/>
+          <w:lang w:eastAsia="es-ES"/>
+        </w:rPr>
+        <w:t>KNNImputer</w:t>
+      </w:r>
+      <w:r>
+        <w:rPr>
+          <w:lang w:eastAsia="es-ES"/>
+        </w:rPr>
+        <w:t xml:space="preserve">: También pertenece al paquete sklearn.impute. Cada registro con valores nulos se imputa usando el valor medio de los vecinos cercanos. El parámetro </w:t>
+      </w:r>
+      <w:r>
+        <w:rPr>
+          <w:i/>
+          <w:iCs/>
+          <w:lang w:eastAsia="es-ES"/>
+        </w:rPr>
+        <w:t xml:space="preserve">n_neighbors </w:t>
+      </w:r>
+      <w:r>
+        <w:rPr>
+          <w:lang w:eastAsia="es-ES"/>
+        </w:rPr>
+        <w:t>permite seleccionar el número de vecinos cercanos.</w:t>
+      </w:r>
+    </w:p>
+    <w:p/>
+    <w:p>
+      <w:pPr>
+        <w:pStyle w:val="Subttulo"/>
+        <w:rPr>
+          <w:lang w:eastAsia="es-ES"/>
+        </w:rPr>
+      </w:pPr>
+      <w:r>
+        <w:rPr>
+          <w:lang w:eastAsia="es-ES"/>
+        </w:rPr>
+        <w:t>Reducción de la dimensionalidad</w:t>
+      </w:r>
+    </w:p>
+    <w:p>
+      <w:r>
+        <w:t>El análisis de componentes principales (PCA) es, con diferencia, el algoritmo de reducción de dimensionalidad más popular. En primer lugar, identifica el hiperplano que queda más cerca de los datos y, a continuación, proyecta en él los datos [11].</w:t>
+      </w:r>
+    </w:p>
+    <w:p>
+      <w:r>
+        <w:t>Antes de poder proyectar el conjunto de entrenamiento en un hiperplano con menos dimensiones, primero se elige el hiperplano más adecuado [11].</w:t>
+      </w:r>
+    </w:p>
+    <w:p>
+      <w:r>
+        <w:t>Parece razonable seleccionar el hiperplano que preserva la máxima cantidad de varianza, ya que lo más probable es que pierda menos información que las otras proyecciones. Otra manera de justificar esta elección es que se trata del hiperplano que minimiza la distancia cuadrática media entre el conjunto de datos original y su proyección en ese hiperplano [11].</w:t>
+      </w:r>
+    </w:p>
+    <w:p>
+      <w:r>
+        <w:t>. Para los modelos desarrollados se utilizan dos variantes de PCA:</w:t>
+      </w:r>
+    </w:p>
+    <w:p>
+      <w:pPr>
+        <w:pStyle w:val="Prrafodelista"/>
+        <w:numPr>
+          <w:ilvl w:val="0"/>
+          <w:numId w:val="18"/>
+        </w:numPr>
+        <w:rPr>
+          <w:lang w:eastAsia="es-ES"/>
+        </w:rPr>
+      </w:pPr>
+      <w:r>
+        <w:rPr>
+          <w:b/>
+          <w:bCs/>
+          <w:lang w:eastAsia="es-ES"/>
+        </w:rPr>
+        <w:lastRenderedPageBreak/>
+        <w:t xml:space="preserve">PCA: </w:t>
+      </w:r>
+      <w:r>
+        <w:rPr>
+          <w:lang w:eastAsia="es-ES"/>
+        </w:rPr>
+        <w:t xml:space="preserve">Pertenece al paquete sklearn.decomposition. El parámetro ajustable </w:t>
+      </w:r>
+      <w:r>
+        <w:rPr>
+          <w:i/>
+          <w:iCs/>
+          <w:lang w:eastAsia="es-ES"/>
+        </w:rPr>
+        <w:t>n_clusters</w:t>
+      </w:r>
+      <w:r>
+        <w:rPr>
+          <w:i/>
+          <w:iCs/>
+          <w:lang w:eastAsia="es-ES"/>
+        </w:rPr>
+        <w:t xml:space="preserve"> </w:t>
+      </w:r>
+      <w:r>
+        <w:rPr>
+          <w:lang w:eastAsia="es-ES"/>
+        </w:rPr>
+        <w:t>permite seleccionar el número de dimensiones con las que se queda el algoritmo</w:t>
+      </w:r>
+      <w:r>
+        <w:rPr>
+          <w:i/>
+          <w:iCs/>
+          <w:lang w:eastAsia="es-ES"/>
+        </w:rPr>
+        <w:t xml:space="preserve">. </w:t>
+      </w:r>
+      <w:r>
+        <w:rPr>
+          <w:lang w:eastAsia="es-ES"/>
+        </w:rPr>
+        <w:t xml:space="preserve">Con el método </w:t>
+      </w:r>
+      <w:r>
+        <w:rPr>
+          <w:i/>
+          <w:iCs/>
+          <w:lang w:eastAsia="es-ES"/>
+        </w:rPr>
+        <w:t>explained_variance_ratio_</w:t>
+      </w:r>
+      <w:r>
+        <w:rPr>
+          <w:i/>
+          <w:iCs/>
+          <w:lang w:eastAsia="es-ES"/>
+        </w:rPr>
+        <w:t xml:space="preserve"> </w:t>
+      </w:r>
+      <w:r>
+        <w:rPr>
+          <w:lang w:eastAsia="es-ES"/>
+        </w:rPr>
+        <w:t>se conoce la proporción de la varianza del conjunto de datos que queda a lo largo de cada dimensión seleccionada por PCA [11].</w:t>
+      </w:r>
+    </w:p>
+    <w:p>
+      <w:pPr>
+        <w:pStyle w:val="Ttulo3"/>
+        <w:numPr>
+          <w:ilvl w:val="0"/>
+          <w:numId w:val="0"/>
+        </w:numPr>
+        <w:rPr>
+          <w:lang w:eastAsia="es-ES"/>
+        </w:rPr>
+      </w:pPr>
+    </w:p>
+    <w:p>
+      <w:pPr>
+        <w:pStyle w:val="Subttulo"/>
+        <w:rPr>
+          <w:lang w:eastAsia="es-ES"/>
+        </w:rPr>
+      </w:pPr>
+      <w:r>
+        <w:rPr>
+          <w:lang w:eastAsia="es-ES"/>
+        </w:rPr>
+        <w:t>Clusterización</w:t>
+      </w:r>
+    </w:p>
+    <w:p>
+      <w:r>
+        <w:t>Se utiliz</w:t>
+      </w:r>
+      <w:r>
+        <w:t>ó</w:t>
+      </w:r>
+      <w:r>
+        <w:t xml:space="preserve"> la clase </w:t>
+      </w:r>
+      <w:r>
+        <w:rPr>
+          <w:b/>
+          <w:bCs/>
+        </w:rPr>
+        <w:t>KMeans</w:t>
+      </w:r>
+      <w:r>
+        <w:rPr>
+          <w:b/>
+          <w:bCs/>
+        </w:rPr>
+        <w:t xml:space="preserve"> </w:t>
+      </w:r>
+      <w:r>
+        <w:t xml:space="preserve">del paquete sklearn.cluster para agrupar los registros. Su funcionamiento es el siguiente [11]: </w:t>
+      </w:r>
+    </w:p>
+    <w:p>
+      <w:pPr>
+        <w:pStyle w:val="Prrafodelista"/>
+        <w:numPr>
+          <w:ilvl w:val="0"/>
+          <w:numId w:val="19"/>
+        </w:numPr>
+        <w:rPr>
+          <w:lang w:eastAsia="es-ES"/>
+        </w:rPr>
+      </w:pPr>
+      <w:r>
+        <w:rPr>
+          <w:lang w:eastAsia="es-ES"/>
+        </w:rPr>
+        <w:t xml:space="preserve">Se generan de forma aleatoria unos puntos llamados centroides. La cantidad de centroides dependerá del valor pasado al parámetro </w:t>
+      </w:r>
+      <w:r>
+        <w:rPr>
+          <w:i/>
+          <w:iCs/>
+          <w:lang w:eastAsia="es-ES"/>
+        </w:rPr>
+        <w:t xml:space="preserve">n_clusters. </w:t>
+      </w:r>
+    </w:p>
+    <w:p>
+      <w:pPr>
+        <w:pStyle w:val="Prrafodelista"/>
+        <w:rPr>
+          <w:lang w:eastAsia="es-ES"/>
+        </w:rPr>
+      </w:pPr>
+    </w:p>
+    <w:p>
+      <w:pPr>
+        <w:pStyle w:val="Prrafodelista"/>
+        <w:numPr>
+          <w:ilvl w:val="0"/>
+          <w:numId w:val="19"/>
+        </w:numPr>
+        <w:rPr>
+          <w:lang w:eastAsia="es-ES"/>
+        </w:rPr>
+      </w:pPr>
+      <w:r>
+        <w:rPr>
+          <w:lang w:eastAsia="es-ES"/>
+        </w:rPr>
+        <w:t>Se etiquetan los registros en función del centroide que tengan más cerca para crear los grupos.</w:t>
+      </w:r>
+    </w:p>
+    <w:p>
+      <w:pPr>
+        <w:pStyle w:val="Prrafodelista"/>
+        <w:rPr>
+          <w:lang w:eastAsia="es-ES"/>
+        </w:rPr>
+      </w:pPr>
+    </w:p>
+    <w:p>
+      <w:pPr>
+        <w:pStyle w:val="Prrafodelista"/>
+        <w:numPr>
+          <w:ilvl w:val="0"/>
+          <w:numId w:val="19"/>
+        </w:numPr>
+        <w:rPr>
+          <w:lang w:eastAsia="es-ES"/>
+        </w:rPr>
+      </w:pPr>
+      <w:r>
+        <w:rPr>
+          <w:lang w:eastAsia="es-ES"/>
+        </w:rPr>
+        <w:t>Con las instancias etiquetadas, se actualiza la posición de los centroides a partir de la media de las instancias para cada grupo.</w:t>
+      </w:r>
+    </w:p>
+    <w:p>
+      <w:pPr>
+        <w:pStyle w:val="Prrafodelista"/>
+        <w:rPr>
+          <w:lang w:eastAsia="es-ES"/>
+        </w:rPr>
+      </w:pPr>
+    </w:p>
+    <w:p>
+      <w:pPr>
+        <w:pStyle w:val="Prrafodelista"/>
+        <w:numPr>
+          <w:ilvl w:val="0"/>
+          <w:numId w:val="19"/>
+        </w:numPr>
+        <w:rPr>
+          <w:lang w:eastAsia="es-ES"/>
+        </w:rPr>
+      </w:pPr>
+      <w:r>
+        <w:rPr>
+          <w:lang w:eastAsia="es-ES"/>
+        </w:rPr>
+        <w:t>Con los centroides actualizados, se pueden etiquetar de nuevo las instancias.</w:t>
+      </w:r>
+    </w:p>
+    <w:p>
+      <w:pPr>
+        <w:pStyle w:val="Prrafodelista"/>
+        <w:rPr>
+          <w:lang w:eastAsia="es-ES"/>
+        </w:rPr>
+      </w:pPr>
+    </w:p>
+    <w:p>
+      <w:pPr>
+        <w:pStyle w:val="Prrafodelista"/>
+        <w:numPr>
+          <w:ilvl w:val="0"/>
+          <w:numId w:val="19"/>
+        </w:numPr>
+        <w:rPr>
+          <w:lang w:eastAsia="es-ES"/>
+        </w:rPr>
+      </w:pPr>
+      <w:r>
+        <w:rPr>
+          <w:lang w:eastAsia="es-ES"/>
+        </w:rPr>
+        <w:t xml:space="preserve"> Se repite el proceso de los puntos 3 y 4 hasta que el algoritmo converge cuando los centroides dejan de moverse.</w:t>
+      </w:r>
+    </w:p>
+    <w:p>
+      <w:r>
+        <w:t xml:space="preserve">K-Means necesita como parámetro de entrada el número de grupos </w:t>
+      </w:r>
+      <w:r>
+        <w:rPr>
+          <w:i/>
+          <w:iCs/>
+        </w:rPr>
+        <w:t>n_clusters</w:t>
+      </w:r>
+      <w:r>
+        <w:t xml:space="preserve">. Para conocer el número óptimo de grupos, se utiliza el </w:t>
+      </w:r>
+      <w:r>
+        <w:rPr>
+          <w:b/>
+          <w:bCs/>
+        </w:rPr>
+        <w:t>coeficiente de silueta</w:t>
+      </w:r>
+      <w:r>
+        <w:rPr>
+          <w:b/>
+          <w:bCs/>
+        </w:rPr>
+        <w:t xml:space="preserve">. </w:t>
+      </w:r>
+      <w:r>
+        <w:t xml:space="preserve">Para una instancia, este coeficiente es igual a </w:t>
+      </w:r>
+      <w:r>
+        <w:rPr>
+          <w:i/>
+          <w:iCs/>
+        </w:rPr>
+        <w:t>(b – a) / máx(a,b)</w:t>
+      </w:r>
+      <w:r>
+        <w:t xml:space="preserve"> [11], donde </w:t>
+      </w:r>
+      <w:r>
+        <w:rPr>
+          <w:i/>
+          <w:iCs/>
+        </w:rPr>
+        <w:t xml:space="preserve">a </w:t>
+      </w:r>
+      <w:r>
+        <w:t xml:space="preserve">es la distancia media a las otras instancias en el mismo grupo y </w:t>
+      </w:r>
+      <w:r>
+        <w:rPr>
+          <w:i/>
+          <w:iCs/>
+        </w:rPr>
+        <w:t>b</w:t>
+      </w:r>
+      <w:r>
+        <w:t xml:space="preserve"> es la distancia media al grupo más cercano.</w:t>
+      </w:r>
+    </w:p>
+    <w:p>
+      <w:r>
+        <w:t>El coeficiente de silueta puede variar entre -1 y +1. Un coeficiente cercano a +1 significa que la instancia está muy metida en su propio grupo y lejos de otros grupos, mientras que un coeficiente cercano a 0 significa que está cerca del límite de un grupo y, por último, un coeficiente cercano a -1 indica que la instancia puede haberse asignado al grupo equivocado [11].</w:t>
+      </w:r>
+    </w:p>
+    <w:p>
+      <w:r>
+        <w:t>Se utiliz</w:t>
+      </w:r>
+      <w:r>
+        <w:t>ó</w:t>
+      </w:r>
+      <w:r>
+        <w:t xml:space="preserve"> la función silhouette_score() para conocer el coeficiente medio de silueta para cada número de grupos seleccionado. </w:t>
+      </w:r>
+    </w:p>
+    <w:p>
+      <w:pPr>
+        <w:rPr>
+          <w:lang w:eastAsia="es-ES"/>
+        </w:rPr>
+      </w:pPr>
+    </w:p>
+    <w:p>
+      <w:pPr>
+        <w:pStyle w:val="Ttulo2"/>
+      </w:pPr>
+      <w:bookmarkStart w:id="34" w:name="_Toc114420864"/>
+      <w:r>
+        <w:t>Generación de Dashboards</w:t>
+      </w:r>
+      <w:bookmarkEnd w:id="34"/>
+    </w:p>
+    <w:p>
+      <w:pPr>
+        <w:rPr>
+          <w:lang w:eastAsia="es-ES"/>
+        </w:rPr>
+      </w:pPr>
+    </w:p>
+    <w:p>
+      <w:pPr>
+        <w:rPr>
+          <w:lang w:eastAsia="es-ES"/>
+        </w:rPr>
+      </w:pPr>
+      <w:r>
+        <w:rPr>
+          <w:lang w:eastAsia="es-ES"/>
+        </w:rPr>
+        <w:t>A partir de los datos depurados siguiendo los pasos expuestos en la sección 2.1, se generan dos cuadros de mando utilizando Power</w:t>
+      </w:r>
+      <w:r>
+        <w:rPr>
+          <w:lang w:eastAsia="es-ES"/>
+        </w:rPr>
+        <w:t xml:space="preserve"> </w:t>
+      </w:r>
+      <w:r>
+        <w:rPr>
+          <w:lang w:eastAsia="es-ES"/>
+        </w:rPr>
+        <w:t>BI</w:t>
+      </w:r>
+      <w:r>
+        <w:rPr>
+          <w:lang w:eastAsia="es-ES"/>
+        </w:rPr>
+        <w:t xml:space="preserve">. El primero será un cuadro de mando más general en el que la información girará principalmente en torno al nombre del sancionado. El segundo </w:t>
+      </w:r>
+      <w:r>
+        <w:rPr>
+          <w:lang w:eastAsia="es-ES"/>
+        </w:rPr>
+        <w:lastRenderedPageBreak/>
+        <w:t>seleccionará aquellos sancionados de los que se conoce la ubicación para extraer información acerca de este grupo específico de sancionados.</w:t>
+      </w:r>
+    </w:p>
+    <w:p>
+      <w:pPr>
+        <w:rPr>
+          <w:lang w:eastAsia="es-ES"/>
+        </w:rPr>
+      </w:pPr>
+      <w:r>
+        <w:rPr>
+          <w:lang w:eastAsia="es-ES"/>
+        </w:rPr>
+        <w:t xml:space="preserve">Un punto interesante al manejar </w:t>
+      </w:r>
+      <w:r>
+        <w:rPr>
+          <w:lang w:eastAsia="es-ES"/>
+        </w:rPr>
+        <w:t>Power</w:t>
+      </w:r>
+      <w:r>
+        <w:rPr>
+          <w:lang w:eastAsia="es-ES"/>
+        </w:rPr>
+        <w:t xml:space="preserve"> </w:t>
+      </w:r>
+      <w:r>
+        <w:rPr>
+          <w:lang w:eastAsia="es-ES"/>
+        </w:rPr>
+        <w:t>BI</w:t>
+      </w:r>
+      <w:r>
+        <w:rPr>
+          <w:lang w:eastAsia="es-ES"/>
+        </w:rPr>
+        <w:t xml:space="preserve"> fue que permitió descubrir algunos fallos en los datos que habían pasado desapercibidos al momento de</w:t>
+      </w:r>
+      <w:r>
+        <w:rPr>
+          <w:lang w:eastAsia="es-ES"/>
+        </w:rPr>
+        <w:t xml:space="preserve"> su</w:t>
+      </w:r>
+      <w:r>
+        <w:rPr>
+          <w:lang w:eastAsia="es-ES"/>
+        </w:rPr>
+        <w:t xml:space="preserve"> </w:t>
+      </w:r>
+      <w:r>
+        <w:rPr>
+          <w:lang w:eastAsia="es-ES"/>
+        </w:rPr>
+        <w:t>transformación y limpieza.</w:t>
+      </w:r>
+    </w:p>
+    <w:p>
+      <w:pPr>
+        <w:rPr>
+          <w:lang w:eastAsia="es-ES"/>
+        </w:rPr>
+      </w:pPr>
+      <w:r>
+        <w:rPr>
+          <w:lang w:eastAsia="es-ES"/>
+        </w:rPr>
+        <w:t>Al tratarse de una herramienta de visualización, permite una mejor visión general de los datos que Python. Los errores descubiertos fueron:</w:t>
+      </w:r>
+    </w:p>
+    <w:p>
+      <w:pPr>
+        <w:pStyle w:val="Prrafodelista"/>
+        <w:numPr>
+          <w:ilvl w:val="0"/>
+          <w:numId w:val="17"/>
+        </w:numPr>
+        <w:rPr>
+          <w:lang w:eastAsia="es-ES"/>
+        </w:rPr>
+      </w:pPr>
+      <w:r>
+        <w:rPr>
+          <w:lang w:eastAsia="es-ES"/>
+        </w:rPr>
+        <w:t>Se descubre gracias a Power</w:t>
+      </w:r>
+      <w:r>
+        <w:rPr>
+          <w:lang w:eastAsia="es-ES"/>
+        </w:rPr>
+        <w:t xml:space="preserve"> </w:t>
+      </w:r>
+      <w:r>
+        <w:rPr>
+          <w:lang w:eastAsia="es-ES"/>
+        </w:rPr>
+        <w:t>BI que existía</w:t>
+      </w:r>
+      <w:r>
+        <w:rPr>
+          <w:lang w:eastAsia="es-ES"/>
+        </w:rPr>
+        <w:t>n</w:t>
+      </w:r>
+      <w:r>
+        <w:rPr>
+          <w:lang w:eastAsia="es-ES"/>
+        </w:rPr>
+        <w:t xml:space="preserve"> valor</w:t>
+      </w:r>
+      <w:r>
+        <w:rPr>
+          <w:lang w:eastAsia="es-ES"/>
+        </w:rPr>
+        <w:t>es</w:t>
+      </w:r>
+      <w:r>
+        <w:rPr>
+          <w:lang w:eastAsia="es-ES"/>
+        </w:rPr>
+        <w:t xml:space="preserve"> nulo</w:t>
+      </w:r>
+      <w:r>
+        <w:rPr>
+          <w:lang w:eastAsia="es-ES"/>
+        </w:rPr>
+        <w:t>s</w:t>
+      </w:r>
+      <w:r>
+        <w:rPr>
+          <w:lang w:eastAsia="es-ES"/>
+        </w:rPr>
+        <w:t xml:space="preserve"> para la columna 'Country' etiquetado</w:t>
+      </w:r>
+      <w:r>
+        <w:rPr>
+          <w:lang w:eastAsia="es-ES"/>
+        </w:rPr>
+        <w:t>s</w:t>
+      </w:r>
+      <w:r>
+        <w:rPr>
+          <w:lang w:eastAsia="es-ES"/>
+        </w:rPr>
+        <w:t xml:space="preserve"> como 'UNKNOWN'. Se debe modificar para cambiarlo a NaN como el resto de los valores</w:t>
+      </w:r>
+      <w:r>
+        <w:rPr>
+          <w:lang w:eastAsia="es-ES"/>
+        </w:rPr>
+        <w:t xml:space="preserve"> </w:t>
+      </w:r>
+      <w:r>
+        <w:rPr>
+          <w:lang w:eastAsia="es-ES"/>
+        </w:rPr>
+        <w:t>nulos</w:t>
+      </w:r>
+      <w:r>
+        <w:rPr>
+          <w:lang w:eastAsia="es-ES"/>
+        </w:rPr>
+        <w:t>.</w:t>
+      </w:r>
+    </w:p>
+    <w:p>
+      <w:pPr>
+        <w:pStyle w:val="Prrafodelista"/>
+        <w:ind w:left="1124"/>
+        <w:rPr>
+          <w:lang w:eastAsia="es-ES"/>
+        </w:rPr>
+      </w:pPr>
+    </w:p>
+    <w:p>
+      <w:pPr>
+        <w:pStyle w:val="Prrafodelista"/>
+        <w:numPr>
+          <w:ilvl w:val="0"/>
+          <w:numId w:val="17"/>
+        </w:numPr>
+        <w:rPr>
+          <w:lang w:eastAsia="es-ES"/>
+        </w:rPr>
+      </w:pPr>
+      <w:r>
+        <w:rPr>
+          <w:lang w:eastAsia="es-ES"/>
+        </w:rPr>
         <w:t>Revisando los datos con Power</w:t>
       </w:r>
       <w:r>
@@ -15363,14 +15910,14 @@
           <w:lang w:eastAsia="es-ES"/>
         </w:rPr>
       </w:pPr>
-      <w:bookmarkStart w:id="34" w:name="_Toc114308996"/>
+      <w:bookmarkStart w:id="35" w:name="_Toc114420865"/>
       <w:r>
         <w:rPr>
           <w:lang w:eastAsia="es-ES"/>
         </w:rPr>
         <w:t>Preprocesamiento</w:t>
       </w:r>
-      <w:bookmarkEnd w:id="34"/>
+      <w:bookmarkEnd w:id="35"/>
     </w:p>
     <w:p>
       <w:pPr>
@@ -15425,7 +15972,19 @@
         <w:rPr>
           <w:lang w:eastAsia="es-ES"/>
         </w:rPr>
-        <w:t xml:space="preserve">Se clasifican las columnas ‘Country’, ‘City’ y ‘Address’ como columnas de país o región, ciudad y dirección, respectivamente. Esto para facilitar a PowerBI </w:t>
+        <w:t>Se clasifican las columnas ‘Country’, ‘City’ y ‘Address’ como columnas de país o región, ciudad y dirección, respectivamente. Esto para facilitar a Power</w:t>
+      </w:r>
+      <w:r>
+        <w:rPr>
+          <w:lang w:eastAsia="es-ES"/>
+        </w:rPr>
+        <w:t xml:space="preserve"> </w:t>
+      </w:r>
+      <w:r>
+        <w:rPr>
+          <w:lang w:eastAsia="es-ES"/>
+        </w:rPr>
+        <w:t xml:space="preserve">BI </w:t>
       </w:r>
       <w:r>
         <w:rPr>
@@ -15601,7 +16160,7 @@
           <w:lang w:eastAsia="es-ES"/>
         </w:rPr>
       </w:pPr>
-      <w:bookmarkStart w:id="35" w:name="_Toc114308997"/>
+      <w:bookmarkStart w:id="36" w:name="_Toc114420866"/>
       <w:r>
         <w:rPr>
           <w:lang w:eastAsia="es-ES"/>
@@ -15638,7 +16197,7 @@
         </w:rPr>
         <w:t xml:space="preserve"> de Sancionados</w:t>
       </w:r>
-      <w:bookmarkEnd w:id="35"/>
+      <w:bookmarkEnd w:id="36"/>
     </w:p>
     <w:p>
       <w:pPr>
@@ -15664,6 +16223,7 @@
           <w:bCs/>
           <w:lang w:eastAsia="es-ES"/>
         </w:rPr>
+        <w:lastRenderedPageBreak/>
         <w:t>Cuadro general</w:t>
       </w:r>
       <w:r>
@@ -15834,21 +16394,7 @@
         <w:rPr>
           <w:lang w:eastAsia="es-ES"/>
         </w:rPr>
-        <w:t xml:space="preserve">. Puede tomar dos valores: </w:t>
-      </w:r>
-      <w:proofErr w:type="gramStart"/>
-      <w:r>
-        <w:rPr>
-          <w:lang w:eastAsia="es-ES"/>
-        </w:rPr>
-        <w:t>EEUU</w:t>
-      </w:r>
-      <w:proofErr w:type="gramEnd"/>
-      <w:r>
-        <w:rPr>
-          <w:lang w:eastAsia="es-ES"/>
-        </w:rPr>
-        <w:t xml:space="preserve"> (Estados Unidos) y UE (Unión Europea).</w:t>
+        <w:t>. Puede tomar dos valores: EEUU (Estados Unidos) y UE (Unión Europea).</w:t>
       </w:r>
     </w:p>
     <w:p>
@@ -15881,7 +16427,6 @@
           <w:bCs/>
           <w:lang w:eastAsia="es-ES"/>
         </w:rPr>
-        <w:lastRenderedPageBreak/>
         <w:t xml:space="preserve">Gráfico de anillos (2) </w:t>
       </w:r>
       <w:r>
@@ -16141,7 +16686,7 @@
                     <pic:cNvPicPr/>
                   </pic:nvPicPr>
                   <pic:blipFill>
-                    <a:blip r:embed="rId24">
+                    <a:blip r:embed="rId25">
                       <a:extLst>
                         <a:ext uri="{28A0092B-C50C-407E-A947-70E740481C1C}">
                           <a14:useLocalDpi xmlns:a14="http://schemas.microsoft.com/office/drawing/2010/main" val="0"/>
@@ -16210,7 +16755,7 @@
                     <pic:cNvPicPr/>
                   </pic:nvPicPr>
                   <pic:blipFill>
-                    <a:blip r:embed="rId25">
+                    <a:blip r:embed="rId26">
                       <a:extLst>
                         <a:ext uri="{28A0092B-C50C-407E-A947-70E740481C1C}">
                           <a14:useLocalDpi xmlns:a14="http://schemas.microsoft.com/office/drawing/2010/main" val="0"/>
@@ -16270,13 +16815,13 @@
                     <pic:cNvPicPr/>
                   </pic:nvPicPr>
                   <pic:blipFill>
-                    <a:blip r:embed="rId26">
+                    <a:blip r:embed="rId27">
                       <a:extLst>
                         <a:ext uri="{28A0092B-C50C-407E-A947-70E740481C1C}">
                           <a14:useLocalDpi xmlns:a14="http://schemas.microsoft.com/office/drawing/2010/main" val="0"/>
                         </a:ext>
                         <a:ext uri="{96DAC541-7B7A-43D3-8B79-37D633B846F1}">
-                          <asvg:svgBlip xmlns:asvg="http://schemas.microsoft.com/office/drawing/2016/SVG/main" r:embed="rId27"/>
+                          <asvg:svgBlip xmlns:asvg="http://schemas.microsoft.com/office/drawing/2016/SVG/main" r:embed="rId28"/>
                         </a:ext>
                       </a:extLst>
                     </a:blip>
@@ -16327,13 +16872,13 @@
                     <pic:cNvPicPr/>
                   </pic:nvPicPr>
                   <pic:blipFill>
-                    <a:blip r:embed="rId28">
+                    <a:blip r:embed="rId29">
                       <a:extLst>
                         <a:ext uri="{28A0092B-C50C-407E-A947-70E740481C1C}">
                           <a14:useLocalDpi xmlns:a14="http://schemas.microsoft.com/office/drawing/2010/main" val="0"/>
                         </a:ext>
                         <a:ext uri="{96DAC541-7B7A-43D3-8B79-37D633B846F1}">
-                          <asvg:svgBlip xmlns:asvg="http://schemas.microsoft.com/office/drawing/2016/SVG/main" r:embed="rId29"/>
+                          <asvg:svgBlip xmlns:asvg="http://schemas.microsoft.com/office/drawing/2016/SVG/main" r:embed="rId30"/>
                         </a:ext>
                       </a:extLst>
                     </a:blip>
@@ -16384,13 +16929,13 @@
                     <pic:cNvPicPr/>
                   </pic:nvPicPr>
                   <pic:blipFill>
-                    <a:blip r:embed="rId30">
+                    <a:blip r:embed="rId31">
                       <a:extLst>
                         <a:ext uri="{28A0092B-C50C-407E-A947-70E740481C1C}">
                           <a14:useLocalDpi xmlns:a14="http://schemas.microsoft.com/office/drawing/2010/main" val="0"/>
                         </a:ext>
                         <a:ext uri="{96DAC541-7B7A-43D3-8B79-37D633B846F1}">
-                          <asvg:svgBlip xmlns:asvg="http://schemas.microsoft.com/office/drawing/2016/SVG/main" r:embed="rId31"/>
+                          <asvg:svgBlip xmlns:asvg="http://schemas.microsoft.com/office/drawing/2016/SVG/main" r:embed="rId32"/>
                         </a:ext>
                       </a:extLst>
                     </a:blip>
@@ -16441,13 +16986,13 @@
                     <pic:cNvPicPr/>
                   </pic:nvPicPr>
                   <pic:blipFill>
-                    <a:blip r:embed="rId32">
+                    <a:blip r:embed="rId33">
                       <a:extLst>
                         <a:ext uri="{28A0092B-C50C-407E-A947-70E740481C1C}">
                           <a14:useLocalDpi xmlns:a14="http://schemas.microsoft.com/office/drawing/2010/main" val="0"/>
                         </a:ext>
                         <a:ext uri="{96DAC541-7B7A-43D3-8B79-37D633B846F1}">
-                          <asvg:svgBlip xmlns:asvg="http://schemas.microsoft.com/office/drawing/2016/SVG/main" r:embed="rId33"/>
+                          <asvg:svgBlip xmlns:asvg="http://schemas.microsoft.com/office/drawing/2016/SVG/main" r:embed="rId34"/>
                         </a:ext>
                       </a:extLst>
                     </a:blip>
@@ -16498,13 +17043,13 @@
                     <pic:cNvPicPr/>
                   </pic:nvPicPr>
                   <pic:blipFill>
-                    <a:blip r:embed="rId34">
+                    <a:blip r:embed="rId35">
                       <a:extLst>
                         <a:ext uri="{28A0092B-C50C-407E-A947-70E740481C1C}">
                           <a14:useLocalDpi xmlns:a14="http://schemas.microsoft.com/office/drawing/2010/main" val="0"/>
                         </a:ext>
                         <a:ext uri="{96DAC541-7B7A-43D3-8B79-37D633B846F1}">
-                          <asvg:svgBlip xmlns:asvg="http://schemas.microsoft.com/office/drawing/2016/SVG/main" r:embed="rId35"/>
+                          <asvg:svgBlip xmlns:asvg="http://schemas.microsoft.com/office/drawing/2016/SVG/main" r:embed="rId36"/>
                         </a:ext>
                       </a:extLst>
                     </a:blip>
@@ -16698,7 +17243,7 @@
           </mc:Fallback>
         </mc:AlternateContent>
       </w:r>
-      <w:bookmarkStart w:id="36" w:name="_Hlk114257388"/>
+      <w:bookmarkStart w:id="37" w:name="_Hlk114257388"/>
       <w:r>
         <w:rPr>
           <w:lang w:eastAsia="es-ES"/>
@@ -16752,7 +17297,7 @@
         </w:rPr>
       </w:pPr>
     </w:p>
-    <w:bookmarkEnd w:id="36"/>
+    <w:bookmarkEnd w:id="37"/>
     <w:p>
       <w:pPr>
         <w:ind w:left="708"/>
@@ -16768,7 +17313,7 @@
           <w:lang w:eastAsia="es-ES"/>
         </w:rPr>
       </w:pPr>
-      <w:bookmarkStart w:id="37" w:name="_Toc114308998"/>
+      <w:bookmarkStart w:id="38" w:name="_Toc114420867"/>
       <w:r>
         <w:rPr>
           <w:lang w:eastAsia="es-ES"/>
@@ -16776,7 +17321,7 @@
         <w:lastRenderedPageBreak/>
         <w:t>Cuadro de Mando de Ubicaciones de Sancionados</w:t>
       </w:r>
-      <w:bookmarkEnd w:id="37"/>
+      <w:bookmarkEnd w:id="38"/>
     </w:p>
     <w:p>
       <w:pPr>
@@ -16985,35 +17530,7 @@
         <w:rPr>
           <w:lang w:eastAsia="es-ES"/>
         </w:rPr>
-        <w:t xml:space="preserve">Cuando se hace </w:t>
-      </w:r>
-      <w:proofErr w:type="gramStart"/>
-      <w:r>
-        <w:rPr>
-          <w:lang w:eastAsia="es-ES"/>
-        </w:rPr>
-        <w:t>click</w:t>
-      </w:r>
-      <w:proofErr w:type="gramEnd"/>
-      <w:r>
-        <w:rPr>
-          <w:lang w:eastAsia="es-ES"/>
-        </w:rPr>
-        <w:t xml:space="preserve"> sobre una de las burbujas del mapa el botón cambia a color verde. Si en ese momento se hace </w:t>
-      </w:r>
-      <w:proofErr w:type="gramStart"/>
-      <w:r>
-        <w:rPr>
-          <w:lang w:eastAsia="es-ES"/>
-        </w:rPr>
-        <w:t>click</w:t>
-      </w:r>
-      <w:proofErr w:type="gramEnd"/>
-      <w:r>
-        <w:rPr>
-          <w:lang w:eastAsia="es-ES"/>
-        </w:rPr>
-        <w:t xml:space="preserve"> sobre el botón verde, nos lleva a </w:t>
+        <w:t xml:space="preserve">Cuando se hace click sobre una de las burbujas del mapa el botón cambia a color verde. Si en ese momento se hace click sobre el botón verde, nos lleva a </w:t>
       </w:r>
       <w:r>
         <w:rPr>
@@ -17121,13 +17638,13 @@
                     <pic:cNvPicPr/>
                   </pic:nvPicPr>
                   <pic:blipFill>
-                    <a:blip r:embed="rId30" cstate="print">
+                    <a:blip r:embed="rId31" cstate="print">
                       <a:extLst>
                         <a:ext uri="{28A0092B-C50C-407E-A947-70E740481C1C}">
                           <a14:useLocalDpi xmlns:a14="http://schemas.microsoft.com/office/drawing/2010/main" val="0"/>
                         </a:ext>
                         <a:ext uri="{96DAC541-7B7A-43D3-8B79-37D633B846F1}">
-                          <asvg:svgBlip xmlns:asvg="http://schemas.microsoft.com/office/drawing/2016/SVG/main" r:embed="rId31"/>
+                          <asvg:svgBlip xmlns:asvg="http://schemas.microsoft.com/office/drawing/2016/SVG/main" r:embed="rId32"/>
                         </a:ext>
                       </a:extLst>
                     </a:blip>
@@ -17327,7 +17844,7 @@
                     <pic:cNvPicPr/>
                   </pic:nvPicPr>
                   <pic:blipFill>
-                    <a:blip r:embed="rId36">
+                    <a:blip r:embed="rId37">
                       <a:extLst>
                         <a:ext uri="{28A0092B-C50C-407E-A947-70E740481C1C}">
                           <a14:useLocalDpi xmlns:a14="http://schemas.microsoft.com/office/drawing/2010/main" val="0"/>
@@ -17388,13 +17905,13 @@
                     <pic:cNvPicPr/>
                   </pic:nvPicPr>
                   <pic:blipFill>
-                    <a:blip r:embed="rId32" cstate="print">
+                    <a:blip r:embed="rId33" cstate="print">
                       <a:extLst>
                         <a:ext uri="{28A0092B-C50C-407E-A947-70E740481C1C}">
                           <a14:useLocalDpi xmlns:a14="http://schemas.microsoft.com/office/drawing/2010/main" val="0"/>
                         </a:ext>
                         <a:ext uri="{96DAC541-7B7A-43D3-8B79-37D633B846F1}">
-                          <asvg:svgBlip xmlns:asvg="http://schemas.microsoft.com/office/drawing/2016/SVG/main" r:embed="rId33"/>
+                          <asvg:svgBlip xmlns:asvg="http://schemas.microsoft.com/office/drawing/2016/SVG/main" r:embed="rId34"/>
                         </a:ext>
                       </a:extLst>
                     </a:blip>
@@ -17452,13 +17969,13 @@
                     <pic:cNvPicPr/>
                   </pic:nvPicPr>
                   <pic:blipFill>
-                    <a:blip r:embed="rId26">
+                    <a:blip r:embed="rId27">
                       <a:extLst>
                         <a:ext uri="{28A0092B-C50C-407E-A947-70E740481C1C}">
                           <a14:useLocalDpi xmlns:a14="http://schemas.microsoft.com/office/drawing/2010/main" val="0"/>
                         </a:ext>
                         <a:ext uri="{96DAC541-7B7A-43D3-8B79-37D633B846F1}">
-                          <asvg:svgBlip xmlns:asvg="http://schemas.microsoft.com/office/drawing/2016/SVG/main" r:embed="rId27"/>
+                          <asvg:svgBlip xmlns:asvg="http://schemas.microsoft.com/office/drawing/2016/SVG/main" r:embed="rId28"/>
                         </a:ext>
                       </a:extLst>
                     </a:blip>
@@ -17516,13 +18033,13 @@
                     <pic:cNvPicPr/>
                   </pic:nvPicPr>
                   <pic:blipFill>
-                    <a:blip r:embed="rId28">
+                    <a:blip r:embed="rId29">
                       <a:extLst>
                         <a:ext uri="{28A0092B-C50C-407E-A947-70E740481C1C}">
                           <a14:useLocalDpi xmlns:a14="http://schemas.microsoft.com/office/drawing/2010/main" val="0"/>
                         </a:ext>
                         <a:ext uri="{96DAC541-7B7A-43D3-8B79-37D633B846F1}">
-                          <asvg:svgBlip xmlns:asvg="http://schemas.microsoft.com/office/drawing/2016/SVG/main" r:embed="rId29"/>
+                          <asvg:svgBlip xmlns:asvg="http://schemas.microsoft.com/office/drawing/2016/SVG/main" r:embed="rId30"/>
                         </a:ext>
                       </a:extLst>
                     </a:blip>
@@ -17580,13 +18097,13 @@
                     <pic:cNvPicPr/>
                   </pic:nvPicPr>
                   <pic:blipFill>
-                    <a:blip r:embed="rId34" cstate="print">
+                    <a:blip r:embed="rId35" cstate="print">
                       <a:extLst>
                         <a:ext uri="{28A0092B-C50C-407E-A947-70E740481C1C}">
                           <a14:useLocalDpi xmlns:a14="http://schemas.microsoft.com/office/drawing/2010/main" val="0"/>
                         </a:ext>
                         <a:ext uri="{96DAC541-7B7A-43D3-8B79-37D633B846F1}">
-                          <asvg:svgBlip xmlns:asvg="http://schemas.microsoft.com/office/drawing/2016/SVG/main" r:embed="rId35"/>
+                          <asvg:svgBlip xmlns:asvg="http://schemas.microsoft.com/office/drawing/2016/SVG/main" r:embed="rId36"/>
                         </a:ext>
                       </a:extLst>
                     </a:blip>
@@ -17644,13 +18161,13 @@
                     <pic:cNvPicPr/>
                   </pic:nvPicPr>
                   <pic:blipFill>
-                    <a:blip r:embed="rId37" cstate="print">
+                    <a:blip r:embed="rId38" cstate="print">
                       <a:extLst>
                         <a:ext uri="{28A0092B-C50C-407E-A947-70E740481C1C}">
                           <a14:useLocalDpi xmlns:a14="http://schemas.microsoft.com/office/drawing/2010/main" val="0"/>
                         </a:ext>
                         <a:ext uri="{96DAC541-7B7A-43D3-8B79-37D633B846F1}">
-                          <asvg:svgBlip xmlns:asvg="http://schemas.microsoft.com/office/drawing/2016/SVG/main" r:embed="rId38"/>
+                          <asvg:svgBlip xmlns:asvg="http://schemas.microsoft.com/office/drawing/2016/SVG/main" r:embed="rId39"/>
                         </a:ext>
                       </a:extLst>
                     </a:blip>
@@ -17790,14 +18307,14 @@
                                 <w:szCs w:val="20"/>
                               </w:rPr>
                             </w:pPr>
-                            <w:bookmarkStart w:id="38" w:name="_Hlk114311490"/>
-                            <w:bookmarkStart w:id="39" w:name="_Hlk114311491"/>
-                            <w:bookmarkStart w:id="40" w:name="_Hlk114311492"/>
-                            <w:bookmarkStart w:id="41" w:name="_Hlk114311493"/>
-                            <w:bookmarkStart w:id="42" w:name="_Hlk114311494"/>
-                            <w:bookmarkStart w:id="43" w:name="_Hlk114311495"/>
-                            <w:bookmarkStart w:id="44" w:name="_Hlk114311496"/>
-                            <w:bookmarkStart w:id="45" w:name="_Hlk114311497"/>
+                            <w:bookmarkStart w:id="39" w:name="_Hlk114311490"/>
+                            <w:bookmarkStart w:id="40" w:name="_Hlk114311491"/>
+                            <w:bookmarkStart w:id="41" w:name="_Hlk114311492"/>
+                            <w:bookmarkStart w:id="42" w:name="_Hlk114311493"/>
+                            <w:bookmarkStart w:id="43" w:name="_Hlk114311494"/>
+                            <w:bookmarkStart w:id="44" w:name="_Hlk114311495"/>
+                            <w:bookmarkStart w:id="45" w:name="_Hlk114311496"/>
+                            <w:bookmarkStart w:id="46" w:name="_Hlk114311497"/>
                             <w:r>
                               <w:rPr>
                                 <w:sz w:val="20"/>
@@ -17826,7 +18343,6 @@
                               </w:rPr>
                               <w:t>Página de detalle para el cuadro de mando de ubicaciones.</w:t>
                             </w:r>
-                            <w:bookmarkEnd w:id="38"/>
                             <w:bookmarkEnd w:id="39"/>
                             <w:bookmarkEnd w:id="40"/>
                             <w:bookmarkEnd w:id="41"/>
@@ -17834,6 +18350,7 @@
                             <w:bookmarkEnd w:id="43"/>
                             <w:bookmarkEnd w:id="44"/>
                             <w:bookmarkEnd w:id="45"/>
+                            <w:bookmarkEnd w:id="46"/>
                           </w:p>
                           <w:p/>
                         </w:txbxContent>
@@ -17864,14 +18381,14 @@
                           <w:szCs w:val="20"/>
                         </w:rPr>
                       </w:pPr>
-                      <w:bookmarkStart w:id="46" w:name="_Hlk114311490"/>
-                      <w:bookmarkStart w:id="47" w:name="_Hlk114311491"/>
-                      <w:bookmarkStart w:id="48" w:name="_Hlk114311492"/>
-                      <w:bookmarkStart w:id="49" w:name="_Hlk114311493"/>
-                      <w:bookmarkStart w:id="50" w:name="_Hlk114311494"/>
-                      <w:bookmarkStart w:id="51" w:name="_Hlk114311495"/>
-                      <w:bookmarkStart w:id="52" w:name="_Hlk114311496"/>
-                      <w:bookmarkStart w:id="53" w:name="_Hlk114311497"/>
+                      <w:bookmarkStart w:id="47" w:name="_Hlk114311490"/>
+                      <w:bookmarkStart w:id="48" w:name="_Hlk114311491"/>
+                      <w:bookmarkStart w:id="49" w:name="_Hlk114311492"/>
+                      <w:bookmarkStart w:id="50" w:name="_Hlk114311493"/>
+                      <w:bookmarkStart w:id="51" w:name="_Hlk114311494"/>
+                      <w:bookmarkStart w:id="52" w:name="_Hlk114311495"/>
+                      <w:bookmarkStart w:id="53" w:name="_Hlk114311496"/>
+                      <w:bookmarkStart w:id="54" w:name="_Hlk114311497"/>
                       <w:r>
                         <w:rPr>
                           <w:sz w:val="20"/>
@@ -17900,7 +18417,6 @@
                         </w:rPr>
                         <w:t>Página de detalle para el cuadro de mando de ubicaciones.</w:t>
                       </w:r>
-                      <w:bookmarkEnd w:id="46"/>
                       <w:bookmarkEnd w:id="47"/>
                       <w:bookmarkEnd w:id="48"/>
                       <w:bookmarkEnd w:id="49"/>
@@ -17908,6 +18424,7 @@
                       <w:bookmarkEnd w:id="51"/>
                       <w:bookmarkEnd w:id="52"/>
                       <w:bookmarkEnd w:id="53"/>
+                      <w:bookmarkEnd w:id="54"/>
                     </w:p>
                     <w:p/>
                   </w:txbxContent>
@@ -17956,7 +18473,7 @@
                     <pic:cNvPicPr/>
                   </pic:nvPicPr>
                   <pic:blipFill>
-                    <a:blip r:embed="rId39">
+                    <a:blip r:embed="rId40">
                       <a:extLst>
                         <a:ext uri="{28A0092B-C50C-407E-A947-70E740481C1C}">
                           <a14:useLocalDpi xmlns:a14="http://schemas.microsoft.com/office/drawing/2010/main" val="0"/>
@@ -18008,21 +18525,7 @@
         <w:rPr>
           <w:lang w:eastAsia="es-ES"/>
         </w:rPr>
-        <w:t xml:space="preserve">Al hacer </w:t>
-      </w:r>
-      <w:proofErr w:type="gramStart"/>
-      <w:r>
-        <w:rPr>
-          <w:lang w:eastAsia="es-ES"/>
-        </w:rPr>
-        <w:t>click</w:t>
-      </w:r>
-      <w:proofErr w:type="gramEnd"/>
-      <w:r>
-        <w:rPr>
-          <w:lang w:eastAsia="es-ES"/>
-        </w:rPr>
-        <w:t xml:space="preserve"> sobre el botón se muestra un mensaje. El mensaje advierte sobre el uso únicamente de datos en los que se conoce la ubicación para este cuadro de mando. </w:t>
+        <w:t xml:space="preserve">Al hacer click sobre el botón se muestra un mensaje. El mensaje advierte sobre el uso únicamente de datos en los que se conoce la ubicación para este cuadro de mando. </w:t>
       </w:r>
       <w:r>
         <w:rPr>
@@ -18194,21 +18697,7 @@
           <w:lang w:eastAsia="es-ES"/>
         </w:rPr>
         <w:lastRenderedPageBreak/>
-        <w:t xml:space="preserve">Como excepción, se ha eliminado la interacción al hacer </w:t>
-      </w:r>
-      <w:proofErr w:type="gramStart"/>
-      <w:r>
-        <w:rPr>
-          <w:lang w:eastAsia="es-ES"/>
-        </w:rPr>
-        <w:t>click</w:t>
-      </w:r>
-      <w:proofErr w:type="gramEnd"/>
-      <w:r>
-        <w:rPr>
-          <w:lang w:eastAsia="es-ES"/>
-        </w:rPr>
-        <w:t xml:space="preserve"> sobre una burbuja del mapa con el gráfico circular y el gráfico de barras porque no aportaba información de interés. </w:t>
+        <w:t xml:space="preserve">Como excepción, se ha eliminado la interacción al hacer click sobre una burbuja del mapa con el gráfico circular y el gráfico de barras porque no aportaba información de interés. </w:t>
       </w:r>
     </w:p>
     <w:p>
@@ -18265,7 +18754,7 @@
                     <pic:cNvPicPr/>
                   </pic:nvPicPr>
                   <pic:blipFill>
-                    <a:blip r:embed="rId40">
+                    <a:blip r:embed="rId41">
                       <a:extLst>
                         <a:ext uri="{28A0092B-C50C-407E-A947-70E740481C1C}">
                           <a14:useLocalDpi xmlns:a14="http://schemas.microsoft.com/office/drawing/2010/main" val="0"/>
@@ -18365,23 +18854,7 @@
           <w:sz w:val="20"/>
           <w:szCs w:val="20"/>
         </w:rPr>
-        <w:t xml:space="preserve"> Para devolver el cuadro a su estado original basta con hacer </w:t>
-      </w:r>
-      <w:proofErr w:type="gramStart"/>
-      <w:r>
-        <w:rPr>
-          <w:sz w:val="20"/>
-          <w:szCs w:val="20"/>
-        </w:rPr>
-        <w:t>click</w:t>
-      </w:r>
-      <w:proofErr w:type="gramEnd"/>
-      <w:r>
-        <w:rPr>
-          <w:sz w:val="20"/>
-          <w:szCs w:val="20"/>
-        </w:rPr>
-        <w:t xml:space="preserve"> sobre cualquier zona fuera del cuadro de texto.</w:t>
+        <w:t xml:space="preserve"> Para devolver el cuadro a su estado original basta con hacer click sobre cualquier zona fuera del cuadro de texto.</w:t>
       </w:r>
     </w:p>
     <w:p>
@@ -18403,11 +18876,11 @@
       <w:pPr>
         <w:pStyle w:val="Ttulo1"/>
       </w:pPr>
-      <w:bookmarkStart w:id="54" w:name="_Toc114308999"/>
+      <w:bookmarkStart w:id="55" w:name="_Toc114420868"/>
       <w:r>
         <w:t>CONCLUSIONES Y FUTURAS LÍNEAS DE TRABAJO</w:t>
       </w:r>
-      <w:bookmarkEnd w:id="54"/>
+      <w:bookmarkEnd w:id="55"/>
     </w:p>
     <w:p>
       <w:pPr>
@@ -18470,7 +18943,13 @@
       </w:pPr>
       <w:r>
         <w:lastRenderedPageBreak/>
-        <w:t xml:space="preserve"> Desgraciadamente, los modelos de aprendizaje no supervisado no fueron lo suficientemente buenos y claros como para incluirlos en este trabajo. No obstante, intentar aplicar estos modelos me ha permitido poner en práctica los conocimientos que ya tenía en el campo del aprendizaje no supervisado y adquirir algunos nuevos.</w:t>
+        <w:t xml:space="preserve"> Desgraciadamente, los modelos de aprendizaje no supervisado no fueron lo suficientemente buenos y claros como para incluirlos en este trabajo. No obstante, intentar aplicar estos modelos me ha </w:t>
+      </w:r>
+      <w:r>
+        <w:t>servido para</w:t>
+      </w:r>
+      <w:r>
+        <w:t xml:space="preserve"> poner en práctica los conocimientos que ya tenía en el campo del aprendizaje no supervisado y adquirir algunos nuevos.</w:t>
       </w:r>
     </w:p>
     <w:p>
@@ -18580,7 +19059,6 @@
         </w:rPr>
         <w:t xml:space="preserve">e planteó utilizar </w:t>
       </w:r>
-      <w:proofErr w:type="gramStart"/>
       <w:r>
         <w:rPr>
           <w:lang w:eastAsia="es-ES"/>
@@ -18591,14 +19069,7 @@
         <w:rPr>
           <w:lang w:eastAsia="es-ES"/>
         </w:rPr>
-        <w:t>park</w:t>
-      </w:r>
-      <w:proofErr w:type="gramEnd"/>
-      <w:r>
-        <w:rPr>
-          <w:lang w:eastAsia="es-ES"/>
-        </w:rPr>
-        <w:t xml:space="preserve"> pero</w:t>
+        <w:t>park pero</w:t>
       </w:r>
       <w:r>
         <w:rPr>
@@ -18835,14 +19306,14 @@
           <w:numId w:val="0"/>
         </w:numPr>
       </w:pPr>
-      <w:bookmarkStart w:id="55" w:name="_Toc114309000"/>
+      <w:bookmarkStart w:id="56" w:name="_Toc114420869"/>
       <w:r>
         <w:rPr>
           <w:lang w:eastAsia="es-ES"/>
         </w:rPr>
         <w:t>PRESUPUESTO Y TIEMPO</w:t>
       </w:r>
-      <w:bookmarkEnd w:id="55"/>
+      <w:bookmarkEnd w:id="56"/>
     </w:p>
     <w:p>
       <w:pPr>
@@ -18934,25 +19405,23 @@
           <w:szCs w:val="24"/>
           <w:lang w:eastAsia="es-ES"/>
         </w:rPr>
-        <w:t xml:space="preserve">. </w:t>
-      </w:r>
-      <w:proofErr w:type="gramStart"/>
+        <w:t xml:space="preserve">. La cantidad exacta </w:t>
+      </w:r>
       <w:r>
         <w:rPr>
           <w:rFonts w:asciiTheme="minorHAnsi" w:hAnsiTheme="minorHAnsi" w:cstheme="minorHAnsi"/>
           <w:szCs w:val="24"/>
           <w:lang w:eastAsia="es-ES"/>
         </w:rPr>
-        <w:t>La cantidad exacta a pagar</w:t>
-      </w:r>
-      <w:proofErr w:type="gramEnd"/>
+        <w:t>que</w:t>
+      </w:r>
       <w:r>
         <w:rPr>
           <w:rFonts w:asciiTheme="minorHAnsi" w:hAnsiTheme="minorHAnsi" w:cstheme="minorHAnsi"/>
           <w:szCs w:val="24"/>
           <w:lang w:eastAsia="es-ES"/>
         </w:rPr>
-        <w:t xml:space="preserve"> dependerá de la cantidad de sancionados que haya en la tabla en el momento de la traducción. Como es un servicio bajo demanda, a más sancionados habrá más cantidad de caracteres y el precio será mayor. </w:t>
+        <w:t xml:space="preserve"> pagar dependerá de la cantidad de sancionados que haya en la tabla en el momento de la traducción. Como es un servicio bajo demanda, a más sancionados habrá más cantidad de caracteres y el precio será mayor. </w:t>
       </w:r>
     </w:p>
     <w:p>
@@ -20641,11 +21110,11 @@
           <w:numId w:val="0"/>
         </w:numPr>
       </w:pPr>
-      <w:bookmarkStart w:id="56" w:name="_Toc114309001"/>
+      <w:bookmarkStart w:id="57" w:name="_Toc114420870"/>
       <w:r>
         <w:t>BIBLIOGRAFÍA</w:t>
       </w:r>
-      <w:bookmarkEnd w:id="56"/>
+      <w:bookmarkEnd w:id="57"/>
     </w:p>
     <w:p/>
     <w:p>
@@ -20663,7 +21132,7 @@
         </w:rPr>
         <w:t xml:space="preserve">[Online]. Available: </w:t>
       </w:r>
-      <w:hyperlink r:id="rId41" w:history="1">
+      <w:hyperlink r:id="rId42" w:history="1">
         <w:r>
           <w:rPr>
             <w:rStyle w:val="Hipervnculo"/>
@@ -20725,7 +21194,7 @@
         </w:rPr>
         <w:t xml:space="preserve">[Online]. Available: </w:t>
       </w:r>
-      <w:hyperlink r:id="rId42" w:history="1">
+      <w:hyperlink r:id="rId43" w:history="1">
         <w:r>
           <w:rPr>
             <w:rStyle w:val="Hipervnculo"/>
@@ -20787,7 +21256,7 @@
         </w:rPr>
         <w:t xml:space="preserve">[Online]. Available: </w:t>
       </w:r>
-      <w:hyperlink r:id="rId43" w:history="1">
+      <w:hyperlink r:id="rId44" w:history="1">
         <w:r>
           <w:rPr>
             <w:rStyle w:val="Hipervnculo"/>
@@ -20847,7 +21316,7 @@
         </w:rPr>
         <w:t xml:space="preserve">[Online]. Available: </w:t>
       </w:r>
-      <w:hyperlink r:id="rId44" w:history="1">
+      <w:hyperlink r:id="rId45" w:history="1">
         <w:r>
           <w:rPr>
             <w:rStyle w:val="Hipervnculo"/>
@@ -20910,7 +21379,7 @@
         </w:rPr>
         <w:t xml:space="preserve">Available: </w:t>
       </w:r>
-      <w:hyperlink r:id="rId45" w:history="1">
+      <w:hyperlink r:id="rId46" w:history="1">
         <w:r>
           <w:rPr>
             <w:rStyle w:val="Hipervnculo"/>
@@ -20956,21 +21425,7 @@
         <w:rPr>
           <w:lang w:val="en-US"/>
         </w:rPr>
-        <w:t>"How to use get_close_</w:t>
-      </w:r>
-      <w:proofErr w:type="gramStart"/>
-      <w:r>
-        <w:rPr>
-          <w:lang w:val="en-US"/>
-        </w:rPr>
-        <w:t>matches(</w:t>
-      </w:r>
-      <w:proofErr w:type="gramEnd"/>
-      <w:r>
-        <w:rPr>
-          <w:lang w:val="en-US"/>
-        </w:rPr>
-        <w:t>) in Python"</w:t>
+        <w:t>"How to use get_close_matches() in Python"</w:t>
       </w:r>
       <w:r>
         <w:rPr>
@@ -20992,7 +21447,7 @@
         </w:rPr>
         <w:t xml:space="preserve">Available: </w:t>
       </w:r>
-      <w:hyperlink r:id="rId46" w:history="1">
+      <w:hyperlink r:id="rId47" w:history="1">
         <w:r>
           <w:rPr>
             <w:rStyle w:val="Hipervnculo"/>
@@ -21059,7 +21514,7 @@
         </w:rPr>
         <w:t xml:space="preserve">Available: </w:t>
       </w:r>
-      <w:hyperlink r:id="rId47" w:history="1">
+      <w:hyperlink r:id="rId48" w:history="1">
         <w:r>
           <w:rPr>
             <w:rStyle w:val="Hipervnculo"/>
@@ -21131,7 +21586,7 @@
         </w:rPr>
         <w:t xml:space="preserve"> </w:t>
       </w:r>
-      <w:hyperlink r:id="rId48" w:history="1">
+      <w:hyperlink r:id="rId49" w:history="1">
         <w:r>
           <w:rPr>
             <w:rStyle w:val="Hipervnculo"/>
@@ -21207,7 +21662,7 @@
         </w:rPr>
         <w:t xml:space="preserve"> </w:t>
       </w:r>
-      <w:hyperlink r:id="rId49" w:history="1">
+      <w:hyperlink r:id="rId50" w:history="1">
         <w:r>
           <w:rPr>
             <w:rStyle w:val="Hipervnculo"/>
@@ -21278,7 +21733,7 @@
         </w:rPr>
         <w:t xml:space="preserve"> </w:t>
       </w:r>
-      <w:hyperlink r:id="rId50" w:history="1">
+      <w:hyperlink r:id="rId51" w:history="1">
         <w:r>
           <w:rPr>
             <w:rStyle w:val="Hipervnculo"/>
@@ -21381,7 +21836,7 @@
         </w:rPr>
         <w:t xml:space="preserve"> </w:t>
       </w:r>
-      <w:hyperlink r:id="rId51" w:history="1">
+      <w:hyperlink r:id="rId52" w:history="1">
         <w:r>
           <w:rPr>
             <w:rStyle w:val="Hipervnculo"/>
@@ -21448,7 +21903,7 @@
         </w:rPr>
         <w:t xml:space="preserve"> </w:t>
       </w:r>
-      <w:hyperlink r:id="rId52" w:history="1">
+      <w:hyperlink r:id="rId53" w:history="1">
         <w:r>
           <w:rPr>
             <w:rStyle w:val="Hipervnculo"/>
@@ -21520,7 +21975,7 @@
         </w:rPr>
         <w:t xml:space="preserve"> </w:t>
       </w:r>
-      <w:hyperlink r:id="rId53" w:anchor=":~:text=Una%20alternativa%20al%20Label%20Encoding,dejar%20las%20dem%C3%A1s%20con%200" w:history="1">
+      <w:hyperlink r:id="rId54" w:anchor=":~:text=Una%20alternativa%20al%20Label%20Encoding,dejar%20las%20dem%C3%A1s%20con%200" w:history="1">
         <w:r>
           <w:rPr>
             <w:rStyle w:val="Hipervnculo"/>
@@ -21598,7 +22053,7 @@
         </w:rPr>
         <w:t xml:space="preserve"> </w:t>
       </w:r>
-      <w:hyperlink r:id="rId54" w:anchor="sklearn.impute.SimpleImputer" w:history="1">
+      <w:hyperlink r:id="rId55" w:anchor="sklearn.impute.SimpleImputer" w:history="1">
         <w:r>
           <w:rPr>
             <w:rStyle w:val="Hipervnculo"/>
@@ -21653,7 +22108,7 @@
         </w:rPr>
         <w:t xml:space="preserve"> </w:t>
       </w:r>
-      <w:hyperlink r:id="rId55" w:anchor=":~:text=La%20programaci%C3%B3n%20Orientada%20a%20objetos%20se%20define%20como%20un%20paradigma,los%20objetivos%20de%20las%20aplicaciones" w:history="1">
+      <w:hyperlink r:id="rId56" w:anchor=":~:text=La%20programaci%C3%B3n%20Orientada%20a%20objetos%20se%20define%20como%20un%20paradigma,los%20objetivos%20de%20las%20aplicaciones" w:history="1">
         <w:r>
           <w:rPr>
             <w:rStyle w:val="Hipervnculo"/>
@@ -21743,7 +22198,7 @@
         </w:rPr>
         <w:t xml:space="preserve"> </w:t>
       </w:r>
-      <w:hyperlink r:id="rId56" w:anchor="sklearn.decomposition.MiniBatchSparsePCA" w:history="1">
+      <w:hyperlink r:id="rId57" w:anchor="sklearn.decomposition.MiniBatchSparsePCA" w:history="1">
         <w:r>
           <w:rPr>
             <w:rStyle w:val="Hipervnculo"/>
@@ -21798,7 +22253,7 @@
         </w:rPr>
         <w:t xml:space="preserve"> </w:t>
       </w:r>
-      <w:hyperlink r:id="rId57" w:history="1">
+      <w:hyperlink r:id="rId58" w:history="1">
         <w:r>
           <w:rPr>
             <w:rStyle w:val="Hipervnculo"/>
@@ -21855,7 +22310,7 @@
       <w:r>
         <w:t xml:space="preserve"> </w:t>
       </w:r>
-      <w:hyperlink r:id="rId58" w:history="1">
+      <w:hyperlink r:id="rId59" w:history="1">
         <w:r>
           <w:rPr>
             <w:rStyle w:val="Hipervnculo"/>
@@ -21917,8 +22372,8 @@
       </w:r>
     </w:p>
     <w:sectPr>
-      <w:headerReference w:type="default" r:id="rId59"/>
-      <w:footerReference w:type="default" r:id="rId60"/>
+      <w:headerReference w:type="default" r:id="rId60"/>
+      <w:footerReference w:type="default" r:id="rId61"/>
       <w:pgSz w:w="11906" w:h="16838"/>
       <w:pgMar w:top="1417" w:right="1701" w:bottom="1417" w:left="1701" w:header="284" w:footer="368" w:gutter="0"/>
       <w:cols w:space="708"/>

</xml_diff>